<commit_message>
Added more to V3
</commit_message>
<xml_diff>
--- a/Rapport/bestand_3_ICTEO3.docx
+++ b/Rapport/bestand_3_ICTEO3.docx
@@ -3676,7 +3676,7 @@
       <w:r>
         <w:fldChar w:fldCharType="separate"/>
       </w:r>
-      <w:hyperlink w:anchor="_Toc162381116" w:history="1">
+      <w:hyperlink w:anchor="_Toc165969835" w:history="1">
         <w:r>
           <w:rPr>
             <w:rStyle w:val="Hyperlink"/>
@@ -3703,7 +3703,7 @@
             <w:noProof/>
             <w:webHidden/>
           </w:rPr>
-          <w:instrText xml:space="preserve"> PAGEREF _Toc162381116 \h </w:instrText>
+          <w:instrText xml:space="preserve"> PAGEREF _Toc165969835 \h </w:instrText>
         </w:r>
         <w:r>
           <w:rPr>
@@ -3749,7 +3749,7 @@
           <w:lang w:eastAsia="nl-BE"/>
         </w:rPr>
       </w:pPr>
-      <w:hyperlink w:anchor="_Toc162381117" w:history="1">
+      <w:hyperlink w:anchor="_Toc165969836" w:history="1">
         <w:r>
           <w:rPr>
             <w:rStyle w:val="Hyperlink"/>
@@ -3776,7 +3776,7 @@
             <w:noProof/>
             <w:webHidden/>
           </w:rPr>
-          <w:instrText xml:space="preserve"> PAGEREF _Toc162381117 \h </w:instrText>
+          <w:instrText xml:space="preserve"> PAGEREF _Toc165969836 \h </w:instrText>
         </w:r>
         <w:r>
           <w:rPr>
@@ -3822,7 +3822,7 @@
           <w:lang w:eastAsia="nl-BE"/>
         </w:rPr>
       </w:pPr>
-      <w:hyperlink w:anchor="_Toc162381118" w:history="1">
+      <w:hyperlink w:anchor="_Toc165969837" w:history="1">
         <w:r>
           <w:rPr>
             <w:rStyle w:val="Hyperlink"/>
@@ -3849,7 +3849,7 @@
             <w:noProof/>
             <w:webHidden/>
           </w:rPr>
-          <w:instrText xml:space="preserve"> PAGEREF _Toc162381118 \h </w:instrText>
+          <w:instrText xml:space="preserve"> PAGEREF _Toc165969837 \h </w:instrText>
         </w:r>
         <w:r>
           <w:rPr>
@@ -3870,6 +3870,79 @@
             <w:webHidden/>
           </w:rPr>
           <w:t>14</w:t>
+        </w:r>
+        <w:r>
+          <w:rPr>
+            <w:noProof/>
+            <w:webHidden/>
+          </w:rPr>
+          <w:fldChar w:fldCharType="end"/>
+        </w:r>
+      </w:hyperlink>
+    </w:p>
+    <w:p>
+      <w:pPr>
+        <w:pStyle w:val="Lijstmetafbeeldingen"/>
+        <w:tabs>
+          <w:tab w:val="right" w:leader="dot" w:pos="9060"/>
+        </w:tabs>
+        <w:rPr>
+          <w:rFonts w:eastAsiaTheme="minorEastAsia"/>
+          <w:noProof/>
+          <w:kern w:val="2"/>
+          <w:sz w:val="24"/>
+          <w:szCs w:val="24"/>
+          <w:lang w:eastAsia="nl-BE"/>
+        </w:rPr>
+      </w:pPr>
+      <w:hyperlink w:anchor="_Toc165969838" w:history="1">
+        <w:r>
+          <w:rPr>
+            <w:rStyle w:val="Hyperlink"/>
+            <w:noProof/>
+          </w:rPr>
+          <w:t>Codefragment 4: POST World request body</w:t>
+        </w:r>
+        <w:r>
+          <w:rPr>
+            <w:noProof/>
+            <w:webHidden/>
+          </w:rPr>
+          <w:tab/>
+        </w:r>
+        <w:r>
+          <w:rPr>
+            <w:noProof/>
+            <w:webHidden/>
+          </w:rPr>
+          <w:fldChar w:fldCharType="begin"/>
+        </w:r>
+        <w:r>
+          <w:rPr>
+            <w:noProof/>
+            <w:webHidden/>
+          </w:rPr>
+          <w:instrText xml:space="preserve"> PAGEREF _Toc165969838 \h </w:instrText>
+        </w:r>
+        <w:r>
+          <w:rPr>
+            <w:noProof/>
+            <w:webHidden/>
+          </w:rPr>
+        </w:r>
+        <w:r>
+          <w:rPr>
+            <w:noProof/>
+            <w:webHidden/>
+          </w:rPr>
+          <w:fldChar w:fldCharType="separate"/>
+        </w:r>
+        <w:r>
+          <w:rPr>
+            <w:noProof/>
+            <w:webHidden/>
+          </w:rPr>
+          <w:t>15</w:t>
         </w:r>
         <w:r>
           <w:rPr>
@@ -14735,8 +14808,8 @@
                               </w:rPr>
                             </w:pPr>
                             <w:bookmarkStart w:id="42" w:name="_Ref162381825"/>
-                            <w:bookmarkStart w:id="43" w:name="_Toc162381116"/>
-                            <w:bookmarkStart w:id="44" w:name="_Ref162381790"/>
+                            <w:bookmarkStart w:id="43" w:name="_Ref162381790"/>
+                            <w:bookmarkStart w:id="44" w:name="_Toc165969835"/>
                             <w:r>
                               <w:t xml:space="preserve">Codefragment </w:t>
                             </w:r>
@@ -14797,8 +14870,8 @@
                         </w:rPr>
                       </w:pPr>
                       <w:bookmarkStart w:id="45" w:name="_Ref162381825"/>
-                      <w:bookmarkStart w:id="46" w:name="_Toc162381116"/>
-                      <w:bookmarkStart w:id="47" w:name="_Ref162381790"/>
+                      <w:bookmarkStart w:id="46" w:name="_Ref162381790"/>
+                      <w:bookmarkStart w:id="47" w:name="_Toc165969835"/>
                       <w:r>
                         <w:t xml:space="preserve">Codefragment </w:t>
                       </w:r>
@@ -14938,7 +15011,7 @@
                             </w:pPr>
                             <w:bookmarkStart w:id="52" w:name="_Ref162352536"/>
                             <w:bookmarkStart w:id="53" w:name="_Ref162352530"/>
-                            <w:bookmarkStart w:id="54" w:name="_Toc162381117"/>
+                            <w:bookmarkStart w:id="54" w:name="_Toc165969836"/>
                             <w:r>
                               <w:t xml:space="preserve">Codefragment </w:t>
                             </w:r>
@@ -14997,7 +15070,7 @@
                       </w:pPr>
                       <w:bookmarkStart w:id="55" w:name="_Ref162352536"/>
                       <w:bookmarkStart w:id="56" w:name="_Ref162352530"/>
-                      <w:bookmarkStart w:id="57" w:name="_Toc162381117"/>
+                      <w:bookmarkStart w:id="57" w:name="_Toc165969836"/>
                       <w:r>
                         <w:t xml:space="preserve">Codefragment </w:t>
                       </w:r>
@@ -17269,7 +17342,7 @@
                               </w:rPr>
                             </w:pPr>
                             <w:bookmarkStart w:id="59" w:name="_Ref162353331"/>
-                            <w:bookmarkStart w:id="60" w:name="_Toc162381118"/>
+                            <w:bookmarkStart w:id="60" w:name="_Toc165969837"/>
                             <w:r>
                               <w:t xml:space="preserve">Codefragment </w:t>
                             </w:r>
@@ -17326,7 +17399,7 @@
                         </w:rPr>
                       </w:pPr>
                       <w:bookmarkStart w:id="61" w:name="_Ref162353331"/>
-                      <w:bookmarkStart w:id="62" w:name="_Toc162381118"/>
+                      <w:bookmarkStart w:id="62" w:name="_Toc165969837"/>
                       <w:r>
                         <w:t xml:space="preserve">Codefragment </w:t>
                       </w:r>
@@ -21341,15 +21414,1791 @@
       <w:r>
         <w:t xml:space="preserve">ommunicatie tussen </w:t>
       </w:r>
-      <w:r>
-        <w:t>c</w:t>
-      </w:r>
-      <w:r>
-        <w:t>omponenten</w:t>
-      </w:r>
       <w:bookmarkEnd w:id="96"/>
       <w:bookmarkEnd w:id="97"/>
       <w:bookmarkEnd w:id="98"/>
+      <w:r>
+        <w:t>API en C#</w:t>
+      </w:r>
+    </w:p>
+    <w:p>
+      <w:r>
+        <w:t xml:space="preserve">Om de gegevens van </w:t>
+      </w:r>
+      <w:proofErr w:type="spellStart"/>
+      <w:r>
+        <w:t>Minecraft</w:t>
+      </w:r>
+      <w:proofErr w:type="spellEnd"/>
+      <w:r>
+        <w:t xml:space="preserve"> efficiënt te kunnen verwerken  word er gebruik gemaakt van een Web API waarnaar er </w:t>
+      </w:r>
+      <w:proofErr w:type="spellStart"/>
+      <w:r>
+        <w:t>request</w:t>
+      </w:r>
+      <w:proofErr w:type="spellEnd"/>
+      <w:r>
+        <w:t xml:space="preserve"> worden gestuurd vanuit de C# applicatie. Er word een onderscheid gemaakt tussen POST </w:t>
+      </w:r>
+      <w:proofErr w:type="spellStart"/>
+      <w:r>
+        <w:t>requests</w:t>
+      </w:r>
+      <w:proofErr w:type="spellEnd"/>
+      <w:r>
+        <w:t xml:space="preserve"> en GET </w:t>
+      </w:r>
+      <w:proofErr w:type="spellStart"/>
+      <w:r>
+        <w:t>requests</w:t>
+      </w:r>
+      <w:proofErr w:type="spellEnd"/>
+      <w:r>
+        <w:t>.</w:t>
+      </w:r>
+    </w:p>
+    <w:p>
+      <w:pPr>
+        <w:pStyle w:val="Kop3"/>
+      </w:pPr>
+      <w:r>
+        <w:t xml:space="preserve">POST </w:t>
+      </w:r>
+      <w:proofErr w:type="spellStart"/>
+      <w:r>
+        <w:t>requests</w:t>
+      </w:r>
+      <w:proofErr w:type="spellEnd"/>
+    </w:p>
+    <w:p>
+      <w:pPr>
+        <w:pStyle w:val="Kop4"/>
+      </w:pPr>
+      <w:r>
+        <w:t>Werelden</w:t>
+      </w:r>
+      <w:r>
+        <w:t>:</w:t>
+      </w:r>
+    </w:p>
+    <w:p>
+      <w:r>
+        <w:rPr>
+          <w:noProof/>
+        </w:rPr>
+        <mc:AlternateContent>
+          <mc:Choice Requires="wps">
+            <w:drawing>
+              <wp:anchor distT="0" distB="0" distL="114300" distR="114300" simplePos="0" relativeHeight="251685888" behindDoc="0" locked="0" layoutInCell="1" allowOverlap="1" wp14:anchorId="4DC2A85A" wp14:editId="6B99B3C7">
+                <wp:simplePos x="0" y="0"/>
+                <wp:positionH relativeFrom="margin">
+                  <wp:align>left</wp:align>
+                </wp:positionH>
+                <wp:positionV relativeFrom="paragraph">
+                  <wp:posOffset>1275080</wp:posOffset>
+                </wp:positionV>
+                <wp:extent cx="5683250" cy="635"/>
+                <wp:effectExtent l="0" t="0" r="0" b="0"/>
+                <wp:wrapSquare wrapText="bothSides"/>
+                <wp:docPr id="1627385604" name="Tekstvak 1"/>
+                <wp:cNvGraphicFramePr/>
+                <a:graphic xmlns:a="http://schemas.openxmlformats.org/drawingml/2006/main">
+                  <a:graphicData uri="http://schemas.microsoft.com/office/word/2010/wordprocessingShape">
+                    <wps:wsp>
+                      <wps:cNvSpPr txBox="1"/>
+                      <wps:spPr>
+                        <a:xfrm>
+                          <a:off x="0" y="0"/>
+                          <a:ext cx="5683250" cy="635"/>
+                        </a:xfrm>
+                        <a:prstGeom prst="rect">
+                          <a:avLst/>
+                        </a:prstGeom>
+                        <a:solidFill>
+                          <a:prstClr val="white"/>
+                        </a:solidFill>
+                        <a:ln>
+                          <a:noFill/>
+                        </a:ln>
+                      </wps:spPr>
+                      <wps:txbx>
+                        <w:txbxContent>
+                          <w:p>
+                            <w:pPr>
+                              <w:pStyle w:val="Bijschrift"/>
+                              <w:rPr>
+                                <w:noProof/>
+                                <w:sz w:val="22"/>
+                                <w:szCs w:val="22"/>
+                              </w:rPr>
+                            </w:pPr>
+                            <w:bookmarkStart w:id="99" w:name="_Toc165969838"/>
+                            <w:bookmarkStart w:id="100" w:name="_Ref165970178"/>
+                            <w:r>
+                              <w:t xml:space="preserve">Codefragment </w:t>
+                            </w:r>
+                            <w:r>
+                              <w:fldChar w:fldCharType="begin"/>
+                            </w:r>
+                            <w:r>
+                              <w:instrText xml:space="preserve"> SEQ Codefragment \* ARABIC </w:instrText>
+                            </w:r>
+                            <w:r>
+                              <w:fldChar w:fldCharType="separate"/>
+                            </w:r>
+                            <w:r>
+                              <w:rPr>
+                                <w:noProof/>
+                              </w:rPr>
+                              <w:t>4</w:t>
+                            </w:r>
+                            <w:r>
+                              <w:fldChar w:fldCharType="end"/>
+                            </w:r>
+                            <w:bookmarkEnd w:id="100"/>
+                            <w:r>
+                              <w:t xml:space="preserve">: </w:t>
+                            </w:r>
+                            <w:bookmarkEnd w:id="99"/>
+                            <w:r>
+                              <w:t xml:space="preserve">POST World </w:t>
+                            </w:r>
+                            <w:proofErr w:type="spellStart"/>
+                            <w:r>
+                              <w:t>request</w:t>
+                            </w:r>
+                            <w:proofErr w:type="spellEnd"/>
+                            <w:r>
+                              <w:t xml:space="preserve"> body</w:t>
+                            </w:r>
+                          </w:p>
+                        </w:txbxContent>
+                      </wps:txbx>
+                      <wps:bodyPr rot="0" spcFirstLastPara="0" vertOverflow="overflow" horzOverflow="overflow" vert="horz" wrap="square" lIns="0" tIns="0" rIns="0" bIns="0" numCol="1" spcCol="0" rtlCol="0" fromWordArt="0" anchor="t" anchorCtr="0" forceAA="0" compatLnSpc="1">
+                        <a:prstTxWarp prst="textNoShape">
+                          <a:avLst/>
+                        </a:prstTxWarp>
+                        <a:spAutoFit/>
+                      </wps:bodyPr>
+                    </wps:wsp>
+                  </a:graphicData>
+                </a:graphic>
+                <wp14:sizeRelH relativeFrom="margin">
+                  <wp14:pctWidth>0</wp14:pctWidth>
+                </wp14:sizeRelH>
+              </wp:anchor>
+            </w:drawing>
+          </mc:Choice>
+          <mc:Fallback>
+            <w:pict>
+              <v:shape w14:anchorId="4DC2A85A" id="_x0000_s1035" type="#_x0000_t202" style="position:absolute;margin-left:0;margin-top:100.4pt;width:447.5pt;height:.05pt;z-index:251685888;visibility:visible;mso-wrap-style:square;mso-width-percent:0;mso-wrap-distance-left:9pt;mso-wrap-distance-top:0;mso-wrap-distance-right:9pt;mso-wrap-distance-bottom:0;mso-position-horizontal:left;mso-position-horizontal-relative:margin;mso-position-vertical:absolute;mso-position-vertical-relative:text;mso-width-percent:0;mso-width-relative:margin;v-text-anchor:top" o:gfxdata="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" stroked="f">
+                <v:textbox style="mso-fit-shape-to-text:t" inset="0,0,0,0">
+                  <w:txbxContent>
+                    <w:p>
+                      <w:pPr>
+                        <w:pStyle w:val="Bijschrift"/>
+                        <w:rPr>
+                          <w:noProof/>
+                          <w:sz w:val="22"/>
+                          <w:szCs w:val="22"/>
+                        </w:rPr>
+                      </w:pPr>
+                      <w:bookmarkStart w:id="101" w:name="_Toc165969838"/>
+                      <w:bookmarkStart w:id="102" w:name="_Ref165970178"/>
+                      <w:r>
+                        <w:t xml:space="preserve">Codefragment </w:t>
+                      </w:r>
+                      <w:r>
+                        <w:fldChar w:fldCharType="begin"/>
+                      </w:r>
+                      <w:r>
+                        <w:instrText xml:space="preserve"> SEQ Codefragment \* ARABIC </w:instrText>
+                      </w:r>
+                      <w:r>
+                        <w:fldChar w:fldCharType="separate"/>
+                      </w:r>
+                      <w:r>
+                        <w:rPr>
+                          <w:noProof/>
+                        </w:rPr>
+                        <w:t>4</w:t>
+                      </w:r>
+                      <w:r>
+                        <w:fldChar w:fldCharType="end"/>
+                      </w:r>
+                      <w:bookmarkEnd w:id="102"/>
+                      <w:r>
+                        <w:t xml:space="preserve">: </w:t>
+                      </w:r>
+                      <w:bookmarkEnd w:id="101"/>
+                      <w:r>
+                        <w:t xml:space="preserve">POST World </w:t>
+                      </w:r>
+                      <w:proofErr w:type="spellStart"/>
+                      <w:r>
+                        <w:t>request</w:t>
+                      </w:r>
+                      <w:proofErr w:type="spellEnd"/>
+                      <w:r>
+                        <w:t xml:space="preserve"> body</w:t>
+                      </w:r>
+                    </w:p>
+                  </w:txbxContent>
+                </v:textbox>
+                <w10:wrap type="square" anchorx="margin"/>
+              </v:shape>
+            </w:pict>
+          </mc:Fallback>
+        </mc:AlternateContent>
+      </w:r>
+      <w:r>
+        <w:rPr>
+          <w:noProof/>
+        </w:rPr>
+        <mc:AlternateContent>
+          <mc:Choice Requires="wps">
+            <w:drawing>
+              <wp:anchor distT="45720" distB="45720" distL="114300" distR="114300" simplePos="0" relativeHeight="251683840" behindDoc="0" locked="0" layoutInCell="1" allowOverlap="1" wp14:anchorId="25070695" wp14:editId="4E34F738">
+                <wp:simplePos x="0" y="0"/>
+                <wp:positionH relativeFrom="margin">
+                  <wp:posOffset>-635</wp:posOffset>
+                </wp:positionH>
+                <wp:positionV relativeFrom="paragraph">
+                  <wp:posOffset>422910</wp:posOffset>
+                </wp:positionV>
+                <wp:extent cx="5683250" cy="819150"/>
+                <wp:effectExtent l="0" t="0" r="12700" b="19050"/>
+                <wp:wrapSquare wrapText="bothSides"/>
+                <wp:docPr id="312113492" name="Tekstvak 2"/>
+                <wp:cNvGraphicFramePr>
+                  <a:graphicFrameLocks xmlns:a="http://schemas.openxmlformats.org/drawingml/2006/main"/>
+                </wp:cNvGraphicFramePr>
+                <a:graphic xmlns:a="http://schemas.openxmlformats.org/drawingml/2006/main">
+                  <a:graphicData uri="http://schemas.microsoft.com/office/word/2010/wordprocessingShape">
+                    <wps:wsp>
+                      <wps:cNvSpPr txBox="1">
+                        <a:spLocks noChangeArrowheads="1"/>
+                      </wps:cNvSpPr>
+                      <wps:spPr bwMode="auto">
+                        <a:xfrm>
+                          <a:off x="0" y="0"/>
+                          <a:ext cx="5683250" cy="819150"/>
+                        </a:xfrm>
+                        <a:prstGeom prst="rect">
+                          <a:avLst/>
+                        </a:prstGeom>
+                        <a:solidFill>
+                          <a:srgbClr val="FFFFFF"/>
+                        </a:solidFill>
+                        <a:ln w="9525">
+                          <a:solidFill>
+                            <a:srgbClr val="000000"/>
+                          </a:solidFill>
+                          <a:miter lim="800000"/>
+                          <a:headEnd/>
+                          <a:tailEnd/>
+                        </a:ln>
+                      </wps:spPr>
+                      <wps:txbx>
+                        <w:txbxContent>
+                          <w:p>
+                            <w:pPr>
+                              <w:shd w:val="clear" w:color="auto" w:fill="212121"/>
+                              <w:spacing w:after="0" w:line="270" w:lineRule="atLeast"/>
+                              <w:rPr>
+                                <w:rFonts w:ascii="Courier New" w:eastAsia="Times New Roman" w:hAnsi="Courier New" w:cs="Courier New"/>
+                                <w:color w:val="F8F8F2"/>
+                                <w:sz w:val="18"/>
+                                <w:szCs w:val="18"/>
+                                <w:lang w:val="en-US" w:eastAsia="nl-BE"/>
+                                <w14:ligatures w14:val="none"/>
+                              </w:rPr>
+                            </w:pPr>
+                            <w:r>
+                              <w:rPr>
+                                <w:rFonts w:ascii="Courier New" w:eastAsia="Times New Roman" w:hAnsi="Courier New" w:cs="Courier New"/>
+                                <w:color w:val="DCDCDC"/>
+                                <w:sz w:val="18"/>
+                                <w:szCs w:val="18"/>
+                                <w:lang w:val="en-US" w:eastAsia="nl-BE"/>
+                                <w14:ligatures w14:val="none"/>
+                              </w:rPr>
+                              <w:t>{</w:t>
+                            </w:r>
+                          </w:p>
+                          <w:p>
+                            <w:pPr>
+                              <w:shd w:val="clear" w:color="auto" w:fill="212121"/>
+                              <w:spacing w:after="0" w:line="270" w:lineRule="atLeast"/>
+                              <w:rPr>
+                                <w:rFonts w:ascii="Courier New" w:eastAsia="Times New Roman" w:hAnsi="Courier New" w:cs="Courier New"/>
+                                <w:color w:val="F8F8F2"/>
+                                <w:sz w:val="18"/>
+                                <w:szCs w:val="18"/>
+                                <w:lang w:val="en-US" w:eastAsia="nl-BE"/>
+                                <w14:ligatures w14:val="none"/>
+                              </w:rPr>
+                            </w:pPr>
+                            <w:r>
+                              <w:rPr>
+                                <w:rFonts w:ascii="Courier New" w:eastAsia="Times New Roman" w:hAnsi="Courier New" w:cs="Courier New"/>
+                                <w:color w:val="F8F8F2"/>
+                                <w:sz w:val="18"/>
+                                <w:szCs w:val="18"/>
+                                <w:lang w:val="en-US" w:eastAsia="nl-BE"/>
+                                <w14:ligatures w14:val="none"/>
+                              </w:rPr>
+                              <w:t xml:space="preserve">    </w:t>
+                            </w:r>
+                            <w:r>
+                              <w:rPr>
+                                <w:rFonts w:ascii="Courier New" w:eastAsia="Times New Roman" w:hAnsi="Courier New" w:cs="Courier New"/>
+                                <w:color w:val="9CDCFE"/>
+                                <w:sz w:val="18"/>
+                                <w:szCs w:val="18"/>
+                                <w:lang w:val="en-US" w:eastAsia="nl-BE"/>
+                                <w14:ligatures w14:val="none"/>
+                              </w:rPr>
+                              <w:t>"name"</w:t>
+                            </w:r>
+                            <w:r>
+                              <w:rPr>
+                                <w:rFonts w:ascii="Courier New" w:eastAsia="Times New Roman" w:hAnsi="Courier New" w:cs="Courier New"/>
+                                <w:color w:val="DCDCDC"/>
+                                <w:sz w:val="18"/>
+                                <w:szCs w:val="18"/>
+                                <w:lang w:val="en-US" w:eastAsia="nl-BE"/>
+                                <w14:ligatures w14:val="none"/>
+                              </w:rPr>
+                              <w:t>:</w:t>
+                            </w:r>
+                            <w:r>
+                              <w:rPr>
+                                <w:rFonts w:ascii="Courier New" w:eastAsia="Times New Roman" w:hAnsi="Courier New" w:cs="Courier New"/>
+                                <w:color w:val="F8F8F2"/>
+                                <w:sz w:val="18"/>
+                                <w:szCs w:val="18"/>
+                                <w:lang w:val="en-US" w:eastAsia="nl-BE"/>
+                                <w14:ligatures w14:val="none"/>
+                              </w:rPr>
+                              <w:t xml:space="preserve"> </w:t>
+                            </w:r>
+                            <w:r>
+                              <w:rPr>
+                                <w:rFonts w:ascii="Courier New" w:eastAsia="Times New Roman" w:hAnsi="Courier New" w:cs="Courier New"/>
+                                <w:color w:val="CE9178"/>
+                                <w:sz w:val="18"/>
+                                <w:szCs w:val="18"/>
+                                <w:lang w:val="en-US" w:eastAsia="nl-BE"/>
+                                <w14:ligatures w14:val="none"/>
+                              </w:rPr>
+                              <w:t>"C:-Users-</w:t>
+                            </w:r>
+                            <w:r>
+                              <w:rPr>
+                                <w:rFonts w:ascii="Courier New" w:eastAsia="Times New Roman" w:hAnsi="Courier New" w:cs="Courier New"/>
+                                <w:color w:val="CE9178"/>
+                                <w:sz w:val="18"/>
+                                <w:szCs w:val="18"/>
+                                <w:lang w:val="en-US" w:eastAsia="nl-BE"/>
+                                <w14:ligatures w14:val="none"/>
+                              </w:rPr>
+                              <w:t>Testuser</w:t>
+                            </w:r>
+                            <w:r>
+                              <w:rPr>
+                                <w:rFonts w:ascii="Courier New" w:eastAsia="Times New Roman" w:hAnsi="Courier New" w:cs="Courier New"/>
+                                <w:color w:val="CE9178"/>
+                                <w:sz w:val="18"/>
+                                <w:szCs w:val="18"/>
+                                <w:lang w:val="en-US" w:eastAsia="nl-BE"/>
+                                <w14:ligatures w14:val="none"/>
+                              </w:rPr>
+                              <w:t>-curseforge-minecraft-Instances-MineColonies integration-saves-test world"</w:t>
+                            </w:r>
+                          </w:p>
+                          <w:p>
+                            <w:pPr>
+                              <w:shd w:val="clear" w:color="auto" w:fill="212121"/>
+                              <w:spacing w:after="0" w:line="270" w:lineRule="atLeast"/>
+                              <w:rPr>
+                                <w:rFonts w:ascii="Courier New" w:eastAsia="Times New Roman" w:hAnsi="Courier New" w:cs="Courier New"/>
+                                <w:color w:val="F8F8F2"/>
+                                <w:sz w:val="18"/>
+                                <w:szCs w:val="18"/>
+                                <w:lang w:val="en-US" w:eastAsia="nl-BE"/>
+                                <w14:ligatures w14:val="none"/>
+                              </w:rPr>
+                            </w:pPr>
+                            <w:r>
+                              <w:rPr>
+                                <w:rFonts w:ascii="Courier New" w:eastAsia="Times New Roman" w:hAnsi="Courier New" w:cs="Courier New"/>
+                                <w:color w:val="DCDCDC"/>
+                                <w:sz w:val="18"/>
+                                <w:szCs w:val="18"/>
+                                <w:lang w:val="en-US" w:eastAsia="nl-BE"/>
+                                <w14:ligatures w14:val="none"/>
+                              </w:rPr>
+                              <w:t>}</w:t>
+                            </w:r>
+                          </w:p>
+                        </w:txbxContent>
+                      </wps:txbx>
+                      <wps:bodyPr rot="0" vert="horz" wrap="square" lIns="91440" tIns="45720" rIns="91440" bIns="45720" anchor="t" anchorCtr="0">
+                        <a:noAutofit/>
+                      </wps:bodyPr>
+                    </wps:wsp>
+                  </a:graphicData>
+                </a:graphic>
+                <wp14:sizeRelH relativeFrom="margin">
+                  <wp14:pctWidth>0</wp14:pctWidth>
+                </wp14:sizeRelH>
+                <wp14:sizeRelV relativeFrom="margin">
+                  <wp14:pctHeight>0</wp14:pctHeight>
+                </wp14:sizeRelV>
+              </wp:anchor>
+            </w:drawing>
+          </mc:Choice>
+          <mc:Fallback>
+            <w:pict>
+              <v:shape w14:anchorId="25070695" id="Tekstvak 2" o:spid="_x0000_s1036" type="#_x0000_t202" style="position:absolute;margin-left:-.05pt;margin-top:33.3pt;width:447.5pt;height:64.5pt;z-index:251683840;visibility:visible;mso-wrap-style:square;mso-width-percent:0;mso-height-percent:0;mso-wrap-distance-left:9pt;mso-wrap-distance-top:3.6pt;mso-wrap-distance-right:9pt;mso-wrap-distance-bottom:3.6pt;mso-position-horizontal:absolute;mso-position-horizontal-relative:margin;mso-position-vertical:absolute;mso-position-vertical-relative:text;mso-width-percent:0;mso-height-percent:0;mso-width-relative:margin;mso-height-relative:margin;v-text-anchor:top" o:gfxdata="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">
+                <v:textbox>
+                  <w:txbxContent>
+                    <w:p>
+                      <w:pPr>
+                        <w:shd w:val="clear" w:color="auto" w:fill="212121"/>
+                        <w:spacing w:after="0" w:line="270" w:lineRule="atLeast"/>
+                        <w:rPr>
+                          <w:rFonts w:ascii="Courier New" w:eastAsia="Times New Roman" w:hAnsi="Courier New" w:cs="Courier New"/>
+                          <w:color w:val="F8F8F2"/>
+                          <w:sz w:val="18"/>
+                          <w:szCs w:val="18"/>
+                          <w:lang w:val="en-US" w:eastAsia="nl-BE"/>
+                          <w14:ligatures w14:val="none"/>
+                        </w:rPr>
+                      </w:pPr>
+                      <w:r>
+                        <w:rPr>
+                          <w:rFonts w:ascii="Courier New" w:eastAsia="Times New Roman" w:hAnsi="Courier New" w:cs="Courier New"/>
+                          <w:color w:val="DCDCDC"/>
+                          <w:sz w:val="18"/>
+                          <w:szCs w:val="18"/>
+                          <w:lang w:val="en-US" w:eastAsia="nl-BE"/>
+                          <w14:ligatures w14:val="none"/>
+                        </w:rPr>
+                        <w:t>{</w:t>
+                      </w:r>
+                    </w:p>
+                    <w:p>
+                      <w:pPr>
+                        <w:shd w:val="clear" w:color="auto" w:fill="212121"/>
+                        <w:spacing w:after="0" w:line="270" w:lineRule="atLeast"/>
+                        <w:rPr>
+                          <w:rFonts w:ascii="Courier New" w:eastAsia="Times New Roman" w:hAnsi="Courier New" w:cs="Courier New"/>
+                          <w:color w:val="F8F8F2"/>
+                          <w:sz w:val="18"/>
+                          <w:szCs w:val="18"/>
+                          <w:lang w:val="en-US" w:eastAsia="nl-BE"/>
+                          <w14:ligatures w14:val="none"/>
+                        </w:rPr>
+                      </w:pPr>
+                      <w:r>
+                        <w:rPr>
+                          <w:rFonts w:ascii="Courier New" w:eastAsia="Times New Roman" w:hAnsi="Courier New" w:cs="Courier New"/>
+                          <w:color w:val="F8F8F2"/>
+                          <w:sz w:val="18"/>
+                          <w:szCs w:val="18"/>
+                          <w:lang w:val="en-US" w:eastAsia="nl-BE"/>
+                          <w14:ligatures w14:val="none"/>
+                        </w:rPr>
+                        <w:t xml:space="preserve">    </w:t>
+                      </w:r>
+                      <w:r>
+                        <w:rPr>
+                          <w:rFonts w:ascii="Courier New" w:eastAsia="Times New Roman" w:hAnsi="Courier New" w:cs="Courier New"/>
+                          <w:color w:val="9CDCFE"/>
+                          <w:sz w:val="18"/>
+                          <w:szCs w:val="18"/>
+                          <w:lang w:val="en-US" w:eastAsia="nl-BE"/>
+                          <w14:ligatures w14:val="none"/>
+                        </w:rPr>
+                        <w:t>"name"</w:t>
+                      </w:r>
+                      <w:r>
+                        <w:rPr>
+                          <w:rFonts w:ascii="Courier New" w:eastAsia="Times New Roman" w:hAnsi="Courier New" w:cs="Courier New"/>
+                          <w:color w:val="DCDCDC"/>
+                          <w:sz w:val="18"/>
+                          <w:szCs w:val="18"/>
+                          <w:lang w:val="en-US" w:eastAsia="nl-BE"/>
+                          <w14:ligatures w14:val="none"/>
+                        </w:rPr>
+                        <w:t>:</w:t>
+                      </w:r>
+                      <w:r>
+                        <w:rPr>
+                          <w:rFonts w:ascii="Courier New" w:eastAsia="Times New Roman" w:hAnsi="Courier New" w:cs="Courier New"/>
+                          <w:color w:val="F8F8F2"/>
+                          <w:sz w:val="18"/>
+                          <w:szCs w:val="18"/>
+                          <w:lang w:val="en-US" w:eastAsia="nl-BE"/>
+                          <w14:ligatures w14:val="none"/>
+                        </w:rPr>
+                        <w:t xml:space="preserve"> </w:t>
+                      </w:r>
+                      <w:r>
+                        <w:rPr>
+                          <w:rFonts w:ascii="Courier New" w:eastAsia="Times New Roman" w:hAnsi="Courier New" w:cs="Courier New"/>
+                          <w:color w:val="CE9178"/>
+                          <w:sz w:val="18"/>
+                          <w:szCs w:val="18"/>
+                          <w:lang w:val="en-US" w:eastAsia="nl-BE"/>
+                          <w14:ligatures w14:val="none"/>
+                        </w:rPr>
+                        <w:t>"C:-Users-</w:t>
+                      </w:r>
+                      <w:r>
+                        <w:rPr>
+                          <w:rFonts w:ascii="Courier New" w:eastAsia="Times New Roman" w:hAnsi="Courier New" w:cs="Courier New"/>
+                          <w:color w:val="CE9178"/>
+                          <w:sz w:val="18"/>
+                          <w:szCs w:val="18"/>
+                          <w:lang w:val="en-US" w:eastAsia="nl-BE"/>
+                          <w14:ligatures w14:val="none"/>
+                        </w:rPr>
+                        <w:t>Testuser</w:t>
+                      </w:r>
+                      <w:r>
+                        <w:rPr>
+                          <w:rFonts w:ascii="Courier New" w:eastAsia="Times New Roman" w:hAnsi="Courier New" w:cs="Courier New"/>
+                          <w:color w:val="CE9178"/>
+                          <w:sz w:val="18"/>
+                          <w:szCs w:val="18"/>
+                          <w:lang w:val="en-US" w:eastAsia="nl-BE"/>
+                          <w14:ligatures w14:val="none"/>
+                        </w:rPr>
+                        <w:t>-curseforge-minecraft-Instances-MineColonies integration-saves-test world"</w:t>
+                      </w:r>
+                    </w:p>
+                    <w:p>
+                      <w:pPr>
+                        <w:shd w:val="clear" w:color="auto" w:fill="212121"/>
+                        <w:spacing w:after="0" w:line="270" w:lineRule="atLeast"/>
+                        <w:rPr>
+                          <w:rFonts w:ascii="Courier New" w:eastAsia="Times New Roman" w:hAnsi="Courier New" w:cs="Courier New"/>
+                          <w:color w:val="F8F8F2"/>
+                          <w:sz w:val="18"/>
+                          <w:szCs w:val="18"/>
+                          <w:lang w:val="en-US" w:eastAsia="nl-BE"/>
+                          <w14:ligatures w14:val="none"/>
+                        </w:rPr>
+                      </w:pPr>
+                      <w:r>
+                        <w:rPr>
+                          <w:rFonts w:ascii="Courier New" w:eastAsia="Times New Roman" w:hAnsi="Courier New" w:cs="Courier New"/>
+                          <w:color w:val="DCDCDC"/>
+                          <w:sz w:val="18"/>
+                          <w:szCs w:val="18"/>
+                          <w:lang w:val="en-US" w:eastAsia="nl-BE"/>
+                          <w14:ligatures w14:val="none"/>
+                        </w:rPr>
+                        <w:t>}</w:t>
+                      </w:r>
+                    </w:p>
+                  </w:txbxContent>
+                </v:textbox>
+                <w10:wrap type="square" anchorx="margin"/>
+              </v:shape>
+            </w:pict>
+          </mc:Fallback>
+        </mc:AlternateContent>
+      </w:r>
+      <w:r>
+        <w:t xml:space="preserve">Werelden worden aangemaakt op het </w:t>
+      </w:r>
+      <w:proofErr w:type="spellStart"/>
+      <w:r>
+        <w:t>endpoint</w:t>
+      </w:r>
+      <w:proofErr w:type="spellEnd"/>
+      <w:r>
+        <w:t>: “</w:t>
+      </w:r>
+      <w:r>
+        <w:rPr>
+          <w:b/>
+          <w:bCs/>
+          <w:i/>
+          <w:iCs/>
+        </w:rPr>
+        <w:t>/</w:t>
+      </w:r>
+      <w:proofErr w:type="spellStart"/>
+      <w:r>
+        <w:rPr>
+          <w:b/>
+          <w:bCs/>
+          <w:i/>
+          <w:iCs/>
+        </w:rPr>
+        <w:t>api</w:t>
+      </w:r>
+      <w:proofErr w:type="spellEnd"/>
+      <w:r>
+        <w:rPr>
+          <w:b/>
+          <w:bCs/>
+          <w:i/>
+          <w:iCs/>
+        </w:rPr>
+        <w:t>/</w:t>
+      </w:r>
+      <w:proofErr w:type="spellStart"/>
+      <w:r>
+        <w:rPr>
+          <w:b/>
+          <w:bCs/>
+          <w:i/>
+          <w:iCs/>
+        </w:rPr>
+        <w:t>worlds</w:t>
+      </w:r>
+      <w:proofErr w:type="spellEnd"/>
+      <w:r>
+        <w:rPr>
+          <w:b/>
+          <w:bCs/>
+          <w:i/>
+          <w:iCs/>
+        </w:rPr>
+        <w:t>”</w:t>
+      </w:r>
+      <w:r>
+        <w:t xml:space="preserve">. Om een wereld aan te maken dient </w:t>
+      </w:r>
+      <w:r>
+        <w:t xml:space="preserve">in de </w:t>
+      </w:r>
+      <w:proofErr w:type="spellStart"/>
+      <w:r>
+        <w:t>request</w:t>
+      </w:r>
+      <w:proofErr w:type="spellEnd"/>
+      <w:r>
+        <w:t xml:space="preserve"> body</w:t>
+      </w:r>
+      <w:r>
+        <w:t xml:space="preserve"> de naam van de </w:t>
+      </w:r>
+      <w:proofErr w:type="spellStart"/>
+      <w:r>
+        <w:t>werled</w:t>
+      </w:r>
+      <w:proofErr w:type="spellEnd"/>
+      <w:r>
+        <w:t xml:space="preserve"> meegegeven</w:t>
+      </w:r>
+      <w:r>
+        <w:t xml:space="preserve"> te</w:t>
+      </w:r>
+      <w:r>
+        <w:t xml:space="preserve"> worden </w:t>
+      </w:r>
+      <w:r>
+        <w:t>(</w:t>
+      </w:r>
+      <w:r>
+        <w:fldChar w:fldCharType="begin"/>
+      </w:r>
+      <w:r>
+        <w:instrText xml:space="preserve"> REF _Ref165970178 \h </w:instrText>
+      </w:r>
+      <w:r>
+        <w:fldChar w:fldCharType="separate"/>
+      </w:r>
+      <w:r>
+        <w:t xml:space="preserve">Codefragment </w:t>
+      </w:r>
+      <w:r>
+        <w:rPr>
+          <w:noProof/>
+        </w:rPr>
+        <w:t>4</w:t>
+      </w:r>
+      <w:r>
+        <w:fldChar w:fldCharType="end"/>
+      </w:r>
+      <w:r>
+        <w:t>)</w:t>
+      </w:r>
+      <w:r>
+        <w:t>.</w:t>
+      </w:r>
+      <w:r>
+        <w:t xml:space="preserve"> </w:t>
+      </w:r>
+      <w:bookmarkStart w:id="103" w:name="_Ref165970012"/>
+      <w:r>
+        <w:t xml:space="preserve"> </w:t>
+      </w:r>
+      <w:bookmarkEnd w:id="103"/>
+    </w:p>
+    <w:p>
+      <w:r>
+        <w:t>Na een succesvolle POST en nadat de wereld w</w:t>
+      </w:r>
+      <w:r>
+        <w:t>o</w:t>
+      </w:r>
+      <w:r>
+        <w:t>rd</w:t>
+      </w:r>
+      <w:r>
+        <w:t>t</w:t>
+      </w:r>
+      <w:r>
+        <w:t xml:space="preserve"> aangemaakt</w:t>
+      </w:r>
+      <w:r>
+        <w:t>,</w:t>
+      </w:r>
+      <w:r>
+        <w:t xml:space="preserve"> word</w:t>
+      </w:r>
+      <w:r>
+        <w:t>t</w:t>
+      </w:r>
+      <w:r>
+        <w:t xml:space="preserve"> er een responscode 201 teruggestuurd. In het geval dat de wereld al bestond word</w:t>
+      </w:r>
+      <w:r>
+        <w:t>t</w:t>
+      </w:r>
+      <w:r>
+        <w:t xml:space="preserve"> een responsecode van 400 teruggestuurd.</w:t>
+      </w:r>
+    </w:p>
+    <w:p>
+      <w:pPr>
+        <w:pStyle w:val="Kop4"/>
+      </w:pPr>
+      <w:proofErr w:type="spellStart"/>
+      <w:r>
+        <w:lastRenderedPageBreak/>
+        <w:t>Colonies</w:t>
+      </w:r>
+      <w:proofErr w:type="spellEnd"/>
+      <w:r>
+        <w:t>:</w:t>
+      </w:r>
+    </w:p>
+    <w:p>
+      <w:r>
+        <w:rPr>
+          <w:noProof/>
+        </w:rPr>
+        <mc:AlternateContent>
+          <mc:Choice Requires="wps">
+            <w:drawing>
+              <wp:anchor distT="0" distB="0" distL="114300" distR="114300" simplePos="0" relativeHeight="251689984" behindDoc="0" locked="0" layoutInCell="1" allowOverlap="1" wp14:anchorId="15FBA878" wp14:editId="165B8D68">
+                <wp:simplePos x="0" y="0"/>
+                <wp:positionH relativeFrom="column">
+                  <wp:posOffset>-24130</wp:posOffset>
+                </wp:positionH>
+                <wp:positionV relativeFrom="paragraph">
+                  <wp:posOffset>1438910</wp:posOffset>
+                </wp:positionV>
+                <wp:extent cx="5638800" cy="635"/>
+                <wp:effectExtent l="0" t="0" r="0" b="0"/>
+                <wp:wrapSquare wrapText="bothSides"/>
+                <wp:docPr id="606728218" name="Tekstvak 1"/>
+                <wp:cNvGraphicFramePr/>
+                <a:graphic xmlns:a="http://schemas.openxmlformats.org/drawingml/2006/main">
+                  <a:graphicData uri="http://schemas.microsoft.com/office/word/2010/wordprocessingShape">
+                    <wps:wsp>
+                      <wps:cNvSpPr txBox="1"/>
+                      <wps:spPr>
+                        <a:xfrm>
+                          <a:off x="0" y="0"/>
+                          <a:ext cx="5638800" cy="635"/>
+                        </a:xfrm>
+                        <a:prstGeom prst="rect">
+                          <a:avLst/>
+                        </a:prstGeom>
+                        <a:solidFill>
+                          <a:prstClr val="white"/>
+                        </a:solidFill>
+                        <a:ln>
+                          <a:noFill/>
+                        </a:ln>
+                      </wps:spPr>
+                      <wps:txbx>
+                        <w:txbxContent>
+                          <w:p>
+                            <w:pPr>
+                              <w:pStyle w:val="Bijschrift"/>
+                              <w:rPr>
+                                <w:noProof/>
+                                <w:sz w:val="22"/>
+                                <w:szCs w:val="22"/>
+                              </w:rPr>
+                            </w:pPr>
+                            <w:bookmarkStart w:id="104" w:name="_Ref165972792"/>
+                            <w:r>
+                              <w:t xml:space="preserve">Codefragment </w:t>
+                            </w:r>
+                            <w:r>
+                              <w:fldChar w:fldCharType="begin"/>
+                            </w:r>
+                            <w:r>
+                              <w:instrText xml:space="preserve"> SEQ Codefragment \* ARABIC </w:instrText>
+                            </w:r>
+                            <w:r>
+                              <w:fldChar w:fldCharType="separate"/>
+                            </w:r>
+                            <w:r>
+                              <w:rPr>
+                                <w:noProof/>
+                              </w:rPr>
+                              <w:t>5</w:t>
+                            </w:r>
+                            <w:r>
+                              <w:fldChar w:fldCharType="end"/>
+                            </w:r>
+                            <w:bookmarkEnd w:id="104"/>
+                            <w:r>
+                              <w:t xml:space="preserve">: POST </w:t>
+                            </w:r>
+                            <w:proofErr w:type="spellStart"/>
+                            <w:r>
+                              <w:t>Colonie</w:t>
+                            </w:r>
+                            <w:proofErr w:type="spellEnd"/>
+                            <w:r>
+                              <w:t xml:space="preserve"> </w:t>
+                            </w:r>
+                            <w:proofErr w:type="spellStart"/>
+                            <w:r>
+                              <w:t>request</w:t>
+                            </w:r>
+                            <w:proofErr w:type="spellEnd"/>
+                            <w:r>
+                              <w:t xml:space="preserve"> body</w:t>
+                            </w:r>
+                          </w:p>
+                        </w:txbxContent>
+                      </wps:txbx>
+                      <wps:bodyPr rot="0" spcFirstLastPara="0" vertOverflow="overflow" horzOverflow="overflow" vert="horz" wrap="square" lIns="0" tIns="0" rIns="0" bIns="0" numCol="1" spcCol="0" rtlCol="0" fromWordArt="0" anchor="t" anchorCtr="0" forceAA="0" compatLnSpc="1">
+                        <a:prstTxWarp prst="textNoShape">
+                          <a:avLst/>
+                        </a:prstTxWarp>
+                        <a:spAutoFit/>
+                      </wps:bodyPr>
+                    </wps:wsp>
+                  </a:graphicData>
+                </a:graphic>
+              </wp:anchor>
+            </w:drawing>
+          </mc:Choice>
+          <mc:Fallback>
+            <w:pict>
+              <v:shape w14:anchorId="15FBA878" id="_x0000_s1037" type="#_x0000_t202" style="position:absolute;margin-left:-1.9pt;margin-top:113.3pt;width:444pt;height:.05pt;z-index:251689984;visibility:visible;mso-wrap-style:square;mso-wrap-distance-left:9pt;mso-wrap-distance-top:0;mso-wrap-distance-right:9pt;mso-wrap-distance-bottom:0;mso-position-horizontal:absolute;mso-position-horizontal-relative:text;mso-position-vertical:absolute;mso-position-vertical-relative:text;v-text-anchor:top" o:gfxdata="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" stroked="f">
+                <v:textbox style="mso-fit-shape-to-text:t" inset="0,0,0,0">
+                  <w:txbxContent>
+                    <w:p>
+                      <w:pPr>
+                        <w:pStyle w:val="Bijschrift"/>
+                        <w:rPr>
+                          <w:noProof/>
+                          <w:sz w:val="22"/>
+                          <w:szCs w:val="22"/>
+                        </w:rPr>
+                      </w:pPr>
+                      <w:bookmarkStart w:id="105" w:name="_Ref165972792"/>
+                      <w:r>
+                        <w:t xml:space="preserve">Codefragment </w:t>
+                      </w:r>
+                      <w:r>
+                        <w:fldChar w:fldCharType="begin"/>
+                      </w:r>
+                      <w:r>
+                        <w:instrText xml:space="preserve"> SEQ Codefragment \* ARABIC </w:instrText>
+                      </w:r>
+                      <w:r>
+                        <w:fldChar w:fldCharType="separate"/>
+                      </w:r>
+                      <w:r>
+                        <w:rPr>
+                          <w:noProof/>
+                        </w:rPr>
+                        <w:t>5</w:t>
+                      </w:r>
+                      <w:r>
+                        <w:fldChar w:fldCharType="end"/>
+                      </w:r>
+                      <w:bookmarkEnd w:id="105"/>
+                      <w:r>
+                        <w:t xml:space="preserve">: POST </w:t>
+                      </w:r>
+                      <w:proofErr w:type="spellStart"/>
+                      <w:r>
+                        <w:t>Colonie</w:t>
+                      </w:r>
+                      <w:proofErr w:type="spellEnd"/>
+                      <w:r>
+                        <w:t xml:space="preserve"> </w:t>
+                      </w:r>
+                      <w:proofErr w:type="spellStart"/>
+                      <w:r>
+                        <w:t>request</w:t>
+                      </w:r>
+                      <w:proofErr w:type="spellEnd"/>
+                      <w:r>
+                        <w:t xml:space="preserve"> body</w:t>
+                      </w:r>
+                    </w:p>
+                  </w:txbxContent>
+                </v:textbox>
+                <w10:wrap type="square"/>
+              </v:shape>
+            </w:pict>
+          </mc:Fallback>
+        </mc:AlternateContent>
+      </w:r>
+      <w:r>
+        <w:rPr>
+          <w:noProof/>
+        </w:rPr>
+        <mc:AlternateContent>
+          <mc:Choice Requires="wps">
+            <w:drawing>
+              <wp:anchor distT="45720" distB="45720" distL="114300" distR="114300" simplePos="0" relativeHeight="251687936" behindDoc="0" locked="0" layoutInCell="1" allowOverlap="1" wp14:anchorId="1B9ACF1B" wp14:editId="3282E0A7">
+                <wp:simplePos x="0" y="0"/>
+                <wp:positionH relativeFrom="column">
+                  <wp:posOffset>-24130</wp:posOffset>
+                </wp:positionH>
+                <wp:positionV relativeFrom="paragraph">
+                  <wp:posOffset>593090</wp:posOffset>
+                </wp:positionV>
+                <wp:extent cx="5638800" cy="788670"/>
+                <wp:effectExtent l="0" t="0" r="19050" b="11430"/>
+                <wp:wrapSquare wrapText="bothSides"/>
+                <wp:docPr id="969383713" name="Tekstvak 2"/>
+                <wp:cNvGraphicFramePr>
+                  <a:graphicFrameLocks xmlns:a="http://schemas.openxmlformats.org/drawingml/2006/main"/>
+                </wp:cNvGraphicFramePr>
+                <a:graphic xmlns:a="http://schemas.openxmlformats.org/drawingml/2006/main">
+                  <a:graphicData uri="http://schemas.microsoft.com/office/word/2010/wordprocessingShape">
+                    <wps:wsp>
+                      <wps:cNvSpPr txBox="1">
+                        <a:spLocks noChangeArrowheads="1"/>
+                      </wps:cNvSpPr>
+                      <wps:spPr bwMode="auto">
+                        <a:xfrm>
+                          <a:off x="0" y="0"/>
+                          <a:ext cx="5638800" cy="788670"/>
+                        </a:xfrm>
+                        <a:prstGeom prst="rect">
+                          <a:avLst/>
+                        </a:prstGeom>
+                        <a:solidFill>
+                          <a:srgbClr val="FFFFFF"/>
+                        </a:solidFill>
+                        <a:ln w="9525">
+                          <a:solidFill>
+                            <a:srgbClr val="000000"/>
+                          </a:solidFill>
+                          <a:miter lim="800000"/>
+                          <a:headEnd/>
+                          <a:tailEnd/>
+                        </a:ln>
+                      </wps:spPr>
+                      <wps:txbx>
+                        <w:txbxContent>
+                          <w:p>
+                            <w:pPr>
+                              <w:shd w:val="clear" w:color="auto" w:fill="212121"/>
+                              <w:spacing w:line="240" w:lineRule="auto"/>
+                              <w:rPr>
+                                <w:rFonts w:ascii="Courier New" w:eastAsia="Times New Roman" w:hAnsi="Courier New" w:cs="Courier New"/>
+                                <w:color w:val="DCDCDC"/>
+                                <w:sz w:val="18"/>
+                                <w:szCs w:val="18"/>
+                                <w:lang w:eastAsia="nl-BE"/>
+                                <w14:ligatures w14:val="none"/>
+                              </w:rPr>
+                            </w:pPr>
+                            <w:r>
+                              <w:rPr>
+                                <w:rFonts w:ascii="Courier New" w:eastAsia="Times New Roman" w:hAnsi="Courier New" w:cs="Courier New"/>
+                                <w:color w:val="DCDCDC"/>
+                                <w:sz w:val="18"/>
+                                <w:szCs w:val="18"/>
+                                <w:lang w:eastAsia="nl-BE"/>
+                                <w14:ligatures w14:val="none"/>
+                              </w:rPr>
+                              <w:t>{</w:t>
+                            </w:r>
+                          </w:p>
+                          <w:p>
+                            <w:pPr>
+                              <w:shd w:val="clear" w:color="auto" w:fill="212121"/>
+                              <w:spacing w:after="0" w:line="240" w:lineRule="auto"/>
+                              <w:rPr>
+                                <w:rFonts w:ascii="Courier New" w:eastAsia="Times New Roman" w:hAnsi="Courier New" w:cs="Courier New"/>
+                                <w:color w:val="F8F8F2"/>
+                                <w:sz w:val="18"/>
+                                <w:szCs w:val="18"/>
+                                <w:lang w:eastAsia="nl-BE"/>
+                                <w14:ligatures w14:val="none"/>
+                              </w:rPr>
+                            </w:pPr>
+                            <w:r>
+                              <w:rPr>
+                                <w:rFonts w:ascii="Courier New" w:eastAsia="Times New Roman" w:hAnsi="Courier New" w:cs="Courier New"/>
+                                <w:color w:val="F8F8F2"/>
+                                <w:sz w:val="18"/>
+                                <w:szCs w:val="18"/>
+                                <w:lang w:eastAsia="nl-BE"/>
+                                <w14:ligatures w14:val="none"/>
+                              </w:rPr>
+                              <w:t xml:space="preserve">    </w:t>
+                            </w:r>
+                            <w:r>
+                              <w:rPr>
+                                <w:rFonts w:ascii="Courier New" w:eastAsia="Times New Roman" w:hAnsi="Courier New" w:cs="Courier New"/>
+                                <w:color w:val="9CDCFE"/>
+                                <w:sz w:val="18"/>
+                                <w:szCs w:val="18"/>
+                                <w:lang w:eastAsia="nl-BE"/>
+                                <w14:ligatures w14:val="none"/>
+                              </w:rPr>
+                              <w:t>"name"</w:t>
+                            </w:r>
+                            <w:r>
+                              <w:rPr>
+                                <w:rFonts w:ascii="Courier New" w:eastAsia="Times New Roman" w:hAnsi="Courier New" w:cs="Courier New"/>
+                                <w:color w:val="DCDCDC"/>
+                                <w:sz w:val="18"/>
+                                <w:szCs w:val="18"/>
+                                <w:lang w:eastAsia="nl-BE"/>
+                                <w14:ligatures w14:val="none"/>
+                              </w:rPr>
+                              <w:t>:</w:t>
+                            </w:r>
+                            <w:r>
+                              <w:rPr>
+                                <w:rFonts w:ascii="Courier New" w:eastAsia="Times New Roman" w:hAnsi="Courier New" w:cs="Courier New"/>
+                                <w:color w:val="F8F8F2"/>
+                                <w:sz w:val="18"/>
+                                <w:szCs w:val="18"/>
+                                <w:lang w:eastAsia="nl-BE"/>
+                                <w14:ligatures w14:val="none"/>
+                              </w:rPr>
+                              <w:t xml:space="preserve"> </w:t>
+                            </w:r>
+                            <w:r>
+                              <w:rPr>
+                                <w:rFonts w:ascii="Courier New" w:eastAsia="Times New Roman" w:hAnsi="Courier New" w:cs="Courier New"/>
+                                <w:color w:val="CE9178"/>
+                                <w:sz w:val="18"/>
+                                <w:szCs w:val="18"/>
+                                <w:lang w:eastAsia="nl-BE"/>
+                                <w14:ligatures w14:val="none"/>
+                              </w:rPr>
+                              <w:t>"</w:t>
+                            </w:r>
+                            <w:proofErr w:type="spellStart"/>
+                            <w:r>
+                              <w:rPr>
+                                <w:rFonts w:ascii="Courier New" w:eastAsia="Times New Roman" w:hAnsi="Courier New" w:cs="Courier New"/>
+                                <w:color w:val="CE9178"/>
+                                <w:sz w:val="18"/>
+                                <w:szCs w:val="18"/>
+                                <w:lang w:eastAsia="nl-BE"/>
+                                <w14:ligatures w14:val="none"/>
+                              </w:rPr>
+                              <w:t>ikecolonie</w:t>
+                            </w:r>
+                            <w:proofErr w:type="spellEnd"/>
+                            <w:r>
+                              <w:rPr>
+                                <w:rFonts w:ascii="Courier New" w:eastAsia="Times New Roman" w:hAnsi="Courier New" w:cs="Courier New"/>
+                                <w:color w:val="CE9178"/>
+                                <w:sz w:val="18"/>
+                                <w:szCs w:val="18"/>
+                                <w:lang w:eastAsia="nl-BE"/>
+                                <w14:ligatures w14:val="none"/>
+                              </w:rPr>
+                              <w:t>"</w:t>
+                            </w:r>
+                            <w:r>
+                              <w:rPr>
+                                <w:rFonts w:ascii="Courier New" w:eastAsia="Times New Roman" w:hAnsi="Courier New" w:cs="Courier New"/>
+                                <w:color w:val="DCDCDC"/>
+                                <w:sz w:val="18"/>
+                                <w:szCs w:val="18"/>
+                                <w:lang w:eastAsia="nl-BE"/>
+                                <w14:ligatures w14:val="none"/>
+                              </w:rPr>
+                              <w:t>,</w:t>
+                            </w:r>
+                          </w:p>
+                          <w:p>
+                            <w:pPr>
+                              <w:shd w:val="clear" w:color="auto" w:fill="212121"/>
+                              <w:spacing w:after="0" w:line="240" w:lineRule="auto"/>
+                              <w:rPr>
+                                <w:rFonts w:ascii="Courier New" w:eastAsia="Times New Roman" w:hAnsi="Courier New" w:cs="Courier New"/>
+                                <w:color w:val="F8F8F2"/>
+                                <w:sz w:val="18"/>
+                                <w:szCs w:val="18"/>
+                                <w:lang w:eastAsia="nl-BE"/>
+                                <w14:ligatures w14:val="none"/>
+                              </w:rPr>
+                            </w:pPr>
+                            <w:r>
+                              <w:rPr>
+                                <w:rFonts w:ascii="Courier New" w:eastAsia="Times New Roman" w:hAnsi="Courier New" w:cs="Courier New"/>
+                                <w:color w:val="F8F8F2"/>
+                                <w:sz w:val="18"/>
+                                <w:szCs w:val="18"/>
+                                <w:lang w:eastAsia="nl-BE"/>
+                                <w14:ligatures w14:val="none"/>
+                              </w:rPr>
+                              <w:t xml:space="preserve">    </w:t>
+                            </w:r>
+                            <w:r>
+                              <w:rPr>
+                                <w:rFonts w:ascii="Courier New" w:eastAsia="Times New Roman" w:hAnsi="Courier New" w:cs="Courier New"/>
+                                <w:color w:val="9CDCFE"/>
+                                <w:sz w:val="18"/>
+                                <w:szCs w:val="18"/>
+                                <w:lang w:eastAsia="nl-BE"/>
+                                <w14:ligatures w14:val="none"/>
+                              </w:rPr>
+                              <w:t>"</w:t>
+                            </w:r>
+                            <w:proofErr w:type="spellStart"/>
+                            <w:r>
+                              <w:rPr>
+                                <w:rFonts w:ascii="Courier New" w:eastAsia="Times New Roman" w:hAnsi="Courier New" w:cs="Courier New"/>
+                                <w:color w:val="9CDCFE"/>
+                                <w:sz w:val="18"/>
+                                <w:szCs w:val="18"/>
+                                <w:lang w:eastAsia="nl-BE"/>
+                                <w14:ligatures w14:val="none"/>
+                              </w:rPr>
+                              <w:t>world_id</w:t>
+                            </w:r>
+                            <w:proofErr w:type="spellEnd"/>
+                            <w:r>
+                              <w:rPr>
+                                <w:rFonts w:ascii="Courier New" w:eastAsia="Times New Roman" w:hAnsi="Courier New" w:cs="Courier New"/>
+                                <w:color w:val="9CDCFE"/>
+                                <w:sz w:val="18"/>
+                                <w:szCs w:val="18"/>
+                                <w:lang w:eastAsia="nl-BE"/>
+                                <w14:ligatures w14:val="none"/>
+                              </w:rPr>
+                              <w:t>"</w:t>
+                            </w:r>
+                            <w:r>
+                              <w:rPr>
+                                <w:rFonts w:ascii="Courier New" w:eastAsia="Times New Roman" w:hAnsi="Courier New" w:cs="Courier New"/>
+                                <w:color w:val="DCDCDC"/>
+                                <w:sz w:val="18"/>
+                                <w:szCs w:val="18"/>
+                                <w:lang w:eastAsia="nl-BE"/>
+                                <w14:ligatures w14:val="none"/>
+                              </w:rPr>
+                              <w:t>:</w:t>
+                            </w:r>
+                            <w:r>
+                              <w:rPr>
+                                <w:rFonts w:ascii="Courier New" w:eastAsia="Times New Roman" w:hAnsi="Courier New" w:cs="Courier New"/>
+                                <w:color w:val="F8F8F2"/>
+                                <w:sz w:val="18"/>
+                                <w:szCs w:val="18"/>
+                                <w:lang w:eastAsia="nl-BE"/>
+                                <w14:ligatures w14:val="none"/>
+                              </w:rPr>
+                              <w:t xml:space="preserve"> </w:t>
+                            </w:r>
+                            <w:r>
+                              <w:rPr>
+                                <w:rFonts w:ascii="Courier New" w:eastAsia="Times New Roman" w:hAnsi="Courier New" w:cs="Courier New"/>
+                                <w:color w:val="B5CEA8"/>
+                                <w:sz w:val="18"/>
+                                <w:szCs w:val="18"/>
+                                <w:lang w:eastAsia="nl-BE"/>
+                                <w14:ligatures w14:val="none"/>
+                              </w:rPr>
+                              <w:t>2</w:t>
+                            </w:r>
+                          </w:p>
+                          <w:p>
+                            <w:pPr>
+                              <w:shd w:val="clear" w:color="auto" w:fill="212121"/>
+                              <w:spacing w:after="0" w:line="270" w:lineRule="atLeast"/>
+                              <w:rPr>
+                                <w:rFonts w:ascii="Courier New" w:eastAsia="Times New Roman" w:hAnsi="Courier New" w:cs="Courier New"/>
+                                <w:color w:val="F8F8F2"/>
+                                <w:sz w:val="18"/>
+                                <w:szCs w:val="18"/>
+                                <w:lang w:eastAsia="nl-BE"/>
+                                <w14:ligatures w14:val="none"/>
+                              </w:rPr>
+                            </w:pPr>
+                            <w:r>
+                              <w:rPr>
+                                <w:rFonts w:ascii="Courier New" w:eastAsia="Times New Roman" w:hAnsi="Courier New" w:cs="Courier New"/>
+                                <w:color w:val="DCDCDC"/>
+                                <w:sz w:val="18"/>
+                                <w:szCs w:val="18"/>
+                                <w:lang w:eastAsia="nl-BE"/>
+                                <w14:ligatures w14:val="none"/>
+                              </w:rPr>
+                              <w:t>}</w:t>
+                            </w:r>
+                          </w:p>
+                          <w:p/>
+                        </w:txbxContent>
+                      </wps:txbx>
+                      <wps:bodyPr rot="0" vert="horz" wrap="square" lIns="91440" tIns="45720" rIns="91440" bIns="45720" anchor="t" anchorCtr="0">
+                        <a:noAutofit/>
+                      </wps:bodyPr>
+                    </wps:wsp>
+                  </a:graphicData>
+                </a:graphic>
+                <wp14:sizeRelH relativeFrom="margin">
+                  <wp14:pctWidth>0</wp14:pctWidth>
+                </wp14:sizeRelH>
+                <wp14:sizeRelV relativeFrom="margin">
+                  <wp14:pctHeight>0</wp14:pctHeight>
+                </wp14:sizeRelV>
+              </wp:anchor>
+            </w:drawing>
+          </mc:Choice>
+          <mc:Fallback>
+            <w:pict>
+              <v:shape w14:anchorId="1B9ACF1B" id="_x0000_s1038" type="#_x0000_t202" style="position:absolute;margin-left:-1.9pt;margin-top:46.7pt;width:444pt;height:62.1pt;z-index:251687936;visibility:visible;mso-wrap-style:square;mso-width-percent:0;mso-height-percent:0;mso-wrap-distance-left:9pt;mso-wrap-distance-top:3.6pt;mso-wrap-distance-right:9pt;mso-wrap-distance-bottom:3.6pt;mso-position-horizontal:absolute;mso-position-horizontal-relative:text;mso-position-vertical:absolute;mso-position-vertical-relative:text;mso-width-percent:0;mso-height-percent:0;mso-width-relative:margin;mso-height-relative:margin;v-text-anchor:top" o:gfxdata="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">
+                <v:textbox>
+                  <w:txbxContent>
+                    <w:p>
+                      <w:pPr>
+                        <w:shd w:val="clear" w:color="auto" w:fill="212121"/>
+                        <w:spacing w:line="240" w:lineRule="auto"/>
+                        <w:rPr>
+                          <w:rFonts w:ascii="Courier New" w:eastAsia="Times New Roman" w:hAnsi="Courier New" w:cs="Courier New"/>
+                          <w:color w:val="DCDCDC"/>
+                          <w:sz w:val="18"/>
+                          <w:szCs w:val="18"/>
+                          <w:lang w:eastAsia="nl-BE"/>
+                          <w14:ligatures w14:val="none"/>
+                        </w:rPr>
+                      </w:pPr>
+                      <w:r>
+                        <w:rPr>
+                          <w:rFonts w:ascii="Courier New" w:eastAsia="Times New Roman" w:hAnsi="Courier New" w:cs="Courier New"/>
+                          <w:color w:val="DCDCDC"/>
+                          <w:sz w:val="18"/>
+                          <w:szCs w:val="18"/>
+                          <w:lang w:eastAsia="nl-BE"/>
+                          <w14:ligatures w14:val="none"/>
+                        </w:rPr>
+                        <w:t>{</w:t>
+                      </w:r>
+                    </w:p>
+                    <w:p>
+                      <w:pPr>
+                        <w:shd w:val="clear" w:color="auto" w:fill="212121"/>
+                        <w:spacing w:after="0" w:line="240" w:lineRule="auto"/>
+                        <w:rPr>
+                          <w:rFonts w:ascii="Courier New" w:eastAsia="Times New Roman" w:hAnsi="Courier New" w:cs="Courier New"/>
+                          <w:color w:val="F8F8F2"/>
+                          <w:sz w:val="18"/>
+                          <w:szCs w:val="18"/>
+                          <w:lang w:eastAsia="nl-BE"/>
+                          <w14:ligatures w14:val="none"/>
+                        </w:rPr>
+                      </w:pPr>
+                      <w:r>
+                        <w:rPr>
+                          <w:rFonts w:ascii="Courier New" w:eastAsia="Times New Roman" w:hAnsi="Courier New" w:cs="Courier New"/>
+                          <w:color w:val="F8F8F2"/>
+                          <w:sz w:val="18"/>
+                          <w:szCs w:val="18"/>
+                          <w:lang w:eastAsia="nl-BE"/>
+                          <w14:ligatures w14:val="none"/>
+                        </w:rPr>
+                        <w:t xml:space="preserve">    </w:t>
+                      </w:r>
+                      <w:r>
+                        <w:rPr>
+                          <w:rFonts w:ascii="Courier New" w:eastAsia="Times New Roman" w:hAnsi="Courier New" w:cs="Courier New"/>
+                          <w:color w:val="9CDCFE"/>
+                          <w:sz w:val="18"/>
+                          <w:szCs w:val="18"/>
+                          <w:lang w:eastAsia="nl-BE"/>
+                          <w14:ligatures w14:val="none"/>
+                        </w:rPr>
+                        <w:t>"name"</w:t>
+                      </w:r>
+                      <w:r>
+                        <w:rPr>
+                          <w:rFonts w:ascii="Courier New" w:eastAsia="Times New Roman" w:hAnsi="Courier New" w:cs="Courier New"/>
+                          <w:color w:val="DCDCDC"/>
+                          <w:sz w:val="18"/>
+                          <w:szCs w:val="18"/>
+                          <w:lang w:eastAsia="nl-BE"/>
+                          <w14:ligatures w14:val="none"/>
+                        </w:rPr>
+                        <w:t>:</w:t>
+                      </w:r>
+                      <w:r>
+                        <w:rPr>
+                          <w:rFonts w:ascii="Courier New" w:eastAsia="Times New Roman" w:hAnsi="Courier New" w:cs="Courier New"/>
+                          <w:color w:val="F8F8F2"/>
+                          <w:sz w:val="18"/>
+                          <w:szCs w:val="18"/>
+                          <w:lang w:eastAsia="nl-BE"/>
+                          <w14:ligatures w14:val="none"/>
+                        </w:rPr>
+                        <w:t xml:space="preserve"> </w:t>
+                      </w:r>
+                      <w:r>
+                        <w:rPr>
+                          <w:rFonts w:ascii="Courier New" w:eastAsia="Times New Roman" w:hAnsi="Courier New" w:cs="Courier New"/>
+                          <w:color w:val="CE9178"/>
+                          <w:sz w:val="18"/>
+                          <w:szCs w:val="18"/>
+                          <w:lang w:eastAsia="nl-BE"/>
+                          <w14:ligatures w14:val="none"/>
+                        </w:rPr>
+                        <w:t>"</w:t>
+                      </w:r>
+                      <w:proofErr w:type="spellStart"/>
+                      <w:r>
+                        <w:rPr>
+                          <w:rFonts w:ascii="Courier New" w:eastAsia="Times New Roman" w:hAnsi="Courier New" w:cs="Courier New"/>
+                          <w:color w:val="CE9178"/>
+                          <w:sz w:val="18"/>
+                          <w:szCs w:val="18"/>
+                          <w:lang w:eastAsia="nl-BE"/>
+                          <w14:ligatures w14:val="none"/>
+                        </w:rPr>
+                        <w:t>ikecolonie</w:t>
+                      </w:r>
+                      <w:proofErr w:type="spellEnd"/>
+                      <w:r>
+                        <w:rPr>
+                          <w:rFonts w:ascii="Courier New" w:eastAsia="Times New Roman" w:hAnsi="Courier New" w:cs="Courier New"/>
+                          <w:color w:val="CE9178"/>
+                          <w:sz w:val="18"/>
+                          <w:szCs w:val="18"/>
+                          <w:lang w:eastAsia="nl-BE"/>
+                          <w14:ligatures w14:val="none"/>
+                        </w:rPr>
+                        <w:t>"</w:t>
+                      </w:r>
+                      <w:r>
+                        <w:rPr>
+                          <w:rFonts w:ascii="Courier New" w:eastAsia="Times New Roman" w:hAnsi="Courier New" w:cs="Courier New"/>
+                          <w:color w:val="DCDCDC"/>
+                          <w:sz w:val="18"/>
+                          <w:szCs w:val="18"/>
+                          <w:lang w:eastAsia="nl-BE"/>
+                          <w14:ligatures w14:val="none"/>
+                        </w:rPr>
+                        <w:t>,</w:t>
+                      </w:r>
+                    </w:p>
+                    <w:p>
+                      <w:pPr>
+                        <w:shd w:val="clear" w:color="auto" w:fill="212121"/>
+                        <w:spacing w:after="0" w:line="240" w:lineRule="auto"/>
+                        <w:rPr>
+                          <w:rFonts w:ascii="Courier New" w:eastAsia="Times New Roman" w:hAnsi="Courier New" w:cs="Courier New"/>
+                          <w:color w:val="F8F8F2"/>
+                          <w:sz w:val="18"/>
+                          <w:szCs w:val="18"/>
+                          <w:lang w:eastAsia="nl-BE"/>
+                          <w14:ligatures w14:val="none"/>
+                        </w:rPr>
+                      </w:pPr>
+                      <w:r>
+                        <w:rPr>
+                          <w:rFonts w:ascii="Courier New" w:eastAsia="Times New Roman" w:hAnsi="Courier New" w:cs="Courier New"/>
+                          <w:color w:val="F8F8F2"/>
+                          <w:sz w:val="18"/>
+                          <w:szCs w:val="18"/>
+                          <w:lang w:eastAsia="nl-BE"/>
+                          <w14:ligatures w14:val="none"/>
+                        </w:rPr>
+                        <w:t xml:space="preserve">    </w:t>
+                      </w:r>
+                      <w:r>
+                        <w:rPr>
+                          <w:rFonts w:ascii="Courier New" w:eastAsia="Times New Roman" w:hAnsi="Courier New" w:cs="Courier New"/>
+                          <w:color w:val="9CDCFE"/>
+                          <w:sz w:val="18"/>
+                          <w:szCs w:val="18"/>
+                          <w:lang w:eastAsia="nl-BE"/>
+                          <w14:ligatures w14:val="none"/>
+                        </w:rPr>
+                        <w:t>"</w:t>
+                      </w:r>
+                      <w:proofErr w:type="spellStart"/>
+                      <w:r>
+                        <w:rPr>
+                          <w:rFonts w:ascii="Courier New" w:eastAsia="Times New Roman" w:hAnsi="Courier New" w:cs="Courier New"/>
+                          <w:color w:val="9CDCFE"/>
+                          <w:sz w:val="18"/>
+                          <w:szCs w:val="18"/>
+                          <w:lang w:eastAsia="nl-BE"/>
+                          <w14:ligatures w14:val="none"/>
+                        </w:rPr>
+                        <w:t>world_id</w:t>
+                      </w:r>
+                      <w:proofErr w:type="spellEnd"/>
+                      <w:r>
+                        <w:rPr>
+                          <w:rFonts w:ascii="Courier New" w:eastAsia="Times New Roman" w:hAnsi="Courier New" w:cs="Courier New"/>
+                          <w:color w:val="9CDCFE"/>
+                          <w:sz w:val="18"/>
+                          <w:szCs w:val="18"/>
+                          <w:lang w:eastAsia="nl-BE"/>
+                          <w14:ligatures w14:val="none"/>
+                        </w:rPr>
+                        <w:t>"</w:t>
+                      </w:r>
+                      <w:r>
+                        <w:rPr>
+                          <w:rFonts w:ascii="Courier New" w:eastAsia="Times New Roman" w:hAnsi="Courier New" w:cs="Courier New"/>
+                          <w:color w:val="DCDCDC"/>
+                          <w:sz w:val="18"/>
+                          <w:szCs w:val="18"/>
+                          <w:lang w:eastAsia="nl-BE"/>
+                          <w14:ligatures w14:val="none"/>
+                        </w:rPr>
+                        <w:t>:</w:t>
+                      </w:r>
+                      <w:r>
+                        <w:rPr>
+                          <w:rFonts w:ascii="Courier New" w:eastAsia="Times New Roman" w:hAnsi="Courier New" w:cs="Courier New"/>
+                          <w:color w:val="F8F8F2"/>
+                          <w:sz w:val="18"/>
+                          <w:szCs w:val="18"/>
+                          <w:lang w:eastAsia="nl-BE"/>
+                          <w14:ligatures w14:val="none"/>
+                        </w:rPr>
+                        <w:t xml:space="preserve"> </w:t>
+                      </w:r>
+                      <w:r>
+                        <w:rPr>
+                          <w:rFonts w:ascii="Courier New" w:eastAsia="Times New Roman" w:hAnsi="Courier New" w:cs="Courier New"/>
+                          <w:color w:val="B5CEA8"/>
+                          <w:sz w:val="18"/>
+                          <w:szCs w:val="18"/>
+                          <w:lang w:eastAsia="nl-BE"/>
+                          <w14:ligatures w14:val="none"/>
+                        </w:rPr>
+                        <w:t>2</w:t>
+                      </w:r>
+                    </w:p>
+                    <w:p>
+                      <w:pPr>
+                        <w:shd w:val="clear" w:color="auto" w:fill="212121"/>
+                        <w:spacing w:after="0" w:line="270" w:lineRule="atLeast"/>
+                        <w:rPr>
+                          <w:rFonts w:ascii="Courier New" w:eastAsia="Times New Roman" w:hAnsi="Courier New" w:cs="Courier New"/>
+                          <w:color w:val="F8F8F2"/>
+                          <w:sz w:val="18"/>
+                          <w:szCs w:val="18"/>
+                          <w:lang w:eastAsia="nl-BE"/>
+                          <w14:ligatures w14:val="none"/>
+                        </w:rPr>
+                      </w:pPr>
+                      <w:r>
+                        <w:rPr>
+                          <w:rFonts w:ascii="Courier New" w:eastAsia="Times New Roman" w:hAnsi="Courier New" w:cs="Courier New"/>
+                          <w:color w:val="DCDCDC"/>
+                          <w:sz w:val="18"/>
+                          <w:szCs w:val="18"/>
+                          <w:lang w:eastAsia="nl-BE"/>
+                          <w14:ligatures w14:val="none"/>
+                        </w:rPr>
+                        <w:t>}</w:t>
+                      </w:r>
+                    </w:p>
+                    <w:p/>
+                  </w:txbxContent>
+                </v:textbox>
+                <w10:wrap type="square"/>
+              </v:shape>
+            </w:pict>
+          </mc:Fallback>
+        </mc:AlternateContent>
+      </w:r>
+      <w:r>
+        <w:t xml:space="preserve">Nadat de werelden zijn aangemaakt kunnen er </w:t>
+      </w:r>
+      <w:proofErr w:type="spellStart"/>
+      <w:r>
+        <w:t>colonies</w:t>
+      </w:r>
+      <w:proofErr w:type="spellEnd"/>
+      <w:r>
+        <w:t xml:space="preserve"> op het </w:t>
+      </w:r>
+      <w:proofErr w:type="spellStart"/>
+      <w:r>
+        <w:t>endpoint</w:t>
+      </w:r>
+      <w:proofErr w:type="spellEnd"/>
+      <w:r>
+        <w:t xml:space="preserve">: </w:t>
+      </w:r>
+      <w:r>
+        <w:t>“</w:t>
+      </w:r>
+      <w:r>
+        <w:rPr>
+          <w:b/>
+          <w:bCs/>
+          <w:i/>
+          <w:iCs/>
+        </w:rPr>
+        <w:t>/</w:t>
+      </w:r>
+      <w:proofErr w:type="spellStart"/>
+      <w:r>
+        <w:rPr>
+          <w:b/>
+          <w:bCs/>
+          <w:i/>
+          <w:iCs/>
+        </w:rPr>
+        <w:t>api</w:t>
+      </w:r>
+      <w:proofErr w:type="spellEnd"/>
+      <w:r>
+        <w:rPr>
+          <w:b/>
+          <w:bCs/>
+          <w:i/>
+          <w:iCs/>
+        </w:rPr>
+        <w:t>/</w:t>
+      </w:r>
+      <w:proofErr w:type="spellStart"/>
+      <w:r>
+        <w:rPr>
+          <w:b/>
+          <w:bCs/>
+          <w:i/>
+          <w:iCs/>
+        </w:rPr>
+        <w:t>colonies</w:t>
+      </w:r>
+      <w:proofErr w:type="spellEnd"/>
+      <w:r>
+        <w:rPr>
+          <w:b/>
+          <w:bCs/>
+          <w:i/>
+          <w:iCs/>
+        </w:rPr>
+        <w:t>”</w:t>
+      </w:r>
+      <w:r>
+        <w:rPr>
+          <w:b/>
+          <w:bCs/>
+          <w:i/>
+          <w:iCs/>
+        </w:rPr>
+        <w:t xml:space="preserve"> </w:t>
+      </w:r>
+      <w:r>
+        <w:t>aangemaakt worden</w:t>
+      </w:r>
+      <w:r>
+        <w:t>.</w:t>
+      </w:r>
+      <w:r>
+        <w:t xml:space="preserve"> Om een </w:t>
+      </w:r>
+      <w:proofErr w:type="spellStart"/>
+      <w:r>
+        <w:t>colonie</w:t>
+      </w:r>
+      <w:proofErr w:type="spellEnd"/>
+      <w:r>
+        <w:t xml:space="preserve"> te maken dient in de </w:t>
+      </w:r>
+      <w:proofErr w:type="spellStart"/>
+      <w:r>
+        <w:t>request</w:t>
+      </w:r>
+      <w:proofErr w:type="spellEnd"/>
+      <w:r>
+        <w:t xml:space="preserve"> body de </w:t>
+      </w:r>
+      <w:r>
+        <w:t xml:space="preserve">naam en de wereld </w:t>
+      </w:r>
+      <w:proofErr w:type="spellStart"/>
+      <w:r>
+        <w:t>id</w:t>
+      </w:r>
+      <w:proofErr w:type="spellEnd"/>
+      <w:r>
+        <w:t xml:space="preserve"> meegegeven te worden (</w:t>
+      </w:r>
+      <w:r>
+        <w:fldChar w:fldCharType="begin"/>
+      </w:r>
+      <w:r>
+        <w:instrText xml:space="preserve"> REF _Ref165972792 \h </w:instrText>
+      </w:r>
+      <w:r>
+        <w:fldChar w:fldCharType="separate"/>
+      </w:r>
+      <w:r>
+        <w:t xml:space="preserve">Codefragment </w:t>
+      </w:r>
+      <w:r>
+        <w:rPr>
+          <w:noProof/>
+        </w:rPr>
+        <w:t>5</w:t>
+      </w:r>
+      <w:r>
+        <w:fldChar w:fldCharType="end"/>
+      </w:r>
+      <w:r>
+        <w:t>).</w:t>
+      </w:r>
+    </w:p>
+    <w:p>
+      <w:r>
+        <w:t xml:space="preserve">Na een succesvolle POST en nadat de </w:t>
+      </w:r>
+      <w:proofErr w:type="spellStart"/>
+      <w:r>
+        <w:t>colonie</w:t>
+      </w:r>
+      <w:proofErr w:type="spellEnd"/>
+      <w:r>
+        <w:t xml:space="preserve"> w</w:t>
+      </w:r>
+      <w:r>
+        <w:t>o</w:t>
+      </w:r>
+      <w:r>
+        <w:t>rd</w:t>
+      </w:r>
+      <w:r>
+        <w:t>t</w:t>
+      </w:r>
+      <w:r>
+        <w:t xml:space="preserve"> aangemaakt</w:t>
+      </w:r>
+      <w:r>
+        <w:t>,</w:t>
+      </w:r>
+      <w:r>
+        <w:t xml:space="preserve"> word</w:t>
+      </w:r>
+      <w:r>
+        <w:t>t</w:t>
+      </w:r>
+      <w:r>
+        <w:t xml:space="preserve"> er een responscode 201 teruggestuurd. In het geval dat de </w:t>
+      </w:r>
+      <w:proofErr w:type="spellStart"/>
+      <w:r>
+        <w:t>colonie</w:t>
+      </w:r>
+      <w:proofErr w:type="spellEnd"/>
+      <w:r>
+        <w:t xml:space="preserve"> al bestond word</w:t>
+      </w:r>
+      <w:r>
+        <w:t>t</w:t>
+      </w:r>
+      <w:r>
+        <w:t xml:space="preserve"> een responsecode van 400 teruggestuurd.</w:t>
+      </w:r>
+      <w:r>
+        <w:t xml:space="preserve"> </w:t>
+      </w:r>
+      <w:r>
+        <w:t xml:space="preserve"> </w:t>
+      </w:r>
+    </w:p>
+    <w:p>
+      <w:pPr>
+        <w:pStyle w:val="Kop4"/>
+      </w:pPr>
+      <w:r>
+        <w:t xml:space="preserve"> </w:t>
+      </w:r>
+      <w:proofErr w:type="spellStart"/>
+      <w:r>
+        <w:t>Requests</w:t>
+      </w:r>
+      <w:proofErr w:type="spellEnd"/>
+      <w:r>
+        <w:t>:</w:t>
+      </w:r>
+    </w:p>
+    <w:p/>
+    <w:p>
+      <w:pPr>
+        <w:pStyle w:val="Kop4"/>
+      </w:pPr>
+      <w:proofErr w:type="spellStart"/>
+      <w:r>
+        <w:t>Builderrequests</w:t>
+      </w:r>
+      <w:proofErr w:type="spellEnd"/>
+      <w:r>
+        <w:t>:</w:t>
+      </w:r>
+    </w:p>
+    <w:p/>
+    <w:p>
+      <w:pPr>
+        <w:pStyle w:val="Kop4"/>
+      </w:pPr>
+      <w:r>
+        <w:t>Storage items</w:t>
+      </w:r>
+      <w:r>
+        <w:t>:</w:t>
+      </w:r>
+    </w:p>
+    <w:p>
+      <w:r>
+        <w:t>(bestaat nog niet)</w:t>
+      </w:r>
+    </w:p>
+    <w:p>
+      <w:pPr>
+        <w:pStyle w:val="Kop3"/>
+      </w:pPr>
+      <w:r>
+        <w:t xml:space="preserve">GET </w:t>
+      </w:r>
+      <w:proofErr w:type="spellStart"/>
+      <w:r>
+        <w:t>requests</w:t>
+      </w:r>
+      <w:proofErr w:type="spellEnd"/>
     </w:p>
     <w:p>
       <w:pPr>
@@ -21367,16 +23216,16 @@
           <w:numId w:val="0"/>
         </w:numPr>
       </w:pPr>
-      <w:bookmarkStart w:id="99" w:name="_Toc162246945"/>
-      <w:bookmarkStart w:id="100" w:name="_Toc162285660"/>
-      <w:bookmarkStart w:id="101" w:name="_Toc165966998"/>
+      <w:bookmarkStart w:id="106" w:name="_Toc162246945"/>
+      <w:bookmarkStart w:id="107" w:name="_Toc162285660"/>
+      <w:bookmarkStart w:id="108" w:name="_Toc165966998"/>
       <w:r>
         <w:lastRenderedPageBreak/>
         <w:t>Conclusie</w:t>
       </w:r>
-      <w:bookmarkEnd w:id="99"/>
-      <w:bookmarkEnd w:id="100"/>
-      <w:bookmarkEnd w:id="101"/>
+      <w:bookmarkEnd w:id="106"/>
+      <w:bookmarkEnd w:id="107"/>
+      <w:bookmarkEnd w:id="108"/>
     </w:p>
     <w:p>
       <w:r>
@@ -21391,16 +23240,16 @@
           <w:numId w:val="0"/>
         </w:numPr>
       </w:pPr>
-      <w:bookmarkStart w:id="102" w:name="_Toc162246946"/>
-      <w:bookmarkStart w:id="103" w:name="_Toc162285661"/>
-      <w:bookmarkStart w:id="104" w:name="_Toc165966999"/>
+      <w:bookmarkStart w:id="109" w:name="_Toc162246946"/>
+      <w:bookmarkStart w:id="110" w:name="_Toc162285661"/>
+      <w:bookmarkStart w:id="111" w:name="_Toc165966999"/>
       <w:r>
         <w:lastRenderedPageBreak/>
         <w:t>Handleiding</w:t>
       </w:r>
-      <w:bookmarkEnd w:id="102"/>
-      <w:bookmarkEnd w:id="103"/>
-      <w:bookmarkEnd w:id="104"/>
+      <w:bookmarkEnd w:id="109"/>
+      <w:bookmarkEnd w:id="110"/>
+      <w:bookmarkEnd w:id="111"/>
     </w:p>
     <w:p>
       <w:r>
@@ -21426,8 +23275,8 @@
         </w:rPr>
       </w:sdtEndPr>
       <w:sdtContent>
-        <w:bookmarkStart w:id="105" w:name="_Toc162246947" w:displacedByCustomXml="prev"/>
-        <w:bookmarkStart w:id="106" w:name="_Toc162285662" w:displacedByCustomXml="prev"/>
+        <w:bookmarkStart w:id="112" w:name="_Toc162285662" w:displacedByCustomXml="prev"/>
+        <w:bookmarkStart w:id="113" w:name="_Toc162246947" w:displacedByCustomXml="prev"/>
         <w:p>
           <w:pPr>
             <w:rPr>
@@ -21437,8 +23286,8 @@
           <w:r>
             <w:t>Literatuurlijst</w:t>
           </w:r>
-          <w:bookmarkEnd w:id="106"/>
-          <w:bookmarkEnd w:id="105"/>
+          <w:bookmarkEnd w:id="113"/>
+          <w:bookmarkEnd w:id="112"/>
           <w:r>
             <w:rPr>
               <w:rFonts w:asciiTheme="majorHAnsi" w:eastAsiaTheme="majorEastAsia" w:hAnsiTheme="majorHAnsi" w:cstheme="majorBidi"/>
@@ -21825,16 +23674,16 @@
           <w:numId w:val="0"/>
         </w:numPr>
       </w:pPr>
-      <w:bookmarkStart w:id="107" w:name="_Toc162246948"/>
-      <w:bookmarkStart w:id="108" w:name="_Toc162285663"/>
-      <w:bookmarkStart w:id="109" w:name="_Toc165967000"/>
+      <w:bookmarkStart w:id="114" w:name="_Toc162246948"/>
+      <w:bookmarkStart w:id="115" w:name="_Toc162285663"/>
+      <w:bookmarkStart w:id="116" w:name="_Toc165967000"/>
       <w:r>
         <w:lastRenderedPageBreak/>
         <w:t>Bijlagenoverzicht</w:t>
       </w:r>
-      <w:bookmarkEnd w:id="107"/>
-      <w:bookmarkEnd w:id="108"/>
-      <w:bookmarkEnd w:id="109"/>
+      <w:bookmarkEnd w:id="114"/>
+      <w:bookmarkEnd w:id="115"/>
+      <w:bookmarkEnd w:id="116"/>
     </w:p>
     <w:p>
       <w:pPr>
@@ -21844,9 +23693,9 @@
           <w:numId w:val="0"/>
         </w:numPr>
       </w:pPr>
-      <w:bookmarkStart w:id="110" w:name="_Toc162246949"/>
-      <w:bookmarkStart w:id="111" w:name="_Toc162285664"/>
-      <w:bookmarkStart w:id="112" w:name="_Toc165967001"/>
+      <w:bookmarkStart w:id="117" w:name="_Toc162246949"/>
+      <w:bookmarkStart w:id="118" w:name="_Toc162285664"/>
+      <w:bookmarkStart w:id="119" w:name="_Toc165967001"/>
       <w:r>
         <w:t xml:space="preserve">Bijlage </w:t>
       </w:r>
@@ -21859,9 +23708,9 @@
       <w:r>
         <w:t>Logboek</w:t>
       </w:r>
-      <w:bookmarkEnd w:id="110"/>
-      <w:bookmarkEnd w:id="111"/>
-      <w:bookmarkEnd w:id="112"/>
+      <w:bookmarkEnd w:id="117"/>
+      <w:bookmarkEnd w:id="118"/>
+      <w:bookmarkEnd w:id="119"/>
     </w:p>
     <w:p>
       <w:pPr>
@@ -21871,7 +23720,7 @@
           <w:szCs w:val="28"/>
         </w:rPr>
       </w:pPr>
-      <w:bookmarkStart w:id="113" w:name="_Toc162246950"/>
+      <w:bookmarkStart w:id="120" w:name="_Toc162246950"/>
       <w:r>
         <w:rPr>
           <w:color w:val="002060"/>
@@ -21880,7 +23729,7 @@
         </w:rPr>
         <w:t>Week1:</w:t>
       </w:r>
-      <w:bookmarkEnd w:id="113"/>
+      <w:bookmarkEnd w:id="120"/>
     </w:p>
     <w:p>
       <w:r>
@@ -21928,7 +23777,7 @@
           <w:szCs w:val="28"/>
         </w:rPr>
       </w:pPr>
-      <w:bookmarkStart w:id="114" w:name="_Toc162246951"/>
+      <w:bookmarkStart w:id="121" w:name="_Toc162246951"/>
       <w:r>
         <w:rPr>
           <w:color w:val="002060"/>
@@ -21937,7 +23786,7 @@
         </w:rPr>
         <w:t>Week2:</w:t>
       </w:r>
-      <w:bookmarkEnd w:id="114"/>
+      <w:bookmarkEnd w:id="121"/>
     </w:p>
     <w:p>
       <w:r>
@@ -21968,7 +23817,7 @@
           <w:szCs w:val="28"/>
         </w:rPr>
       </w:pPr>
-      <w:bookmarkStart w:id="115" w:name="_Toc162246952"/>
+      <w:bookmarkStart w:id="122" w:name="_Toc162246952"/>
       <w:r>
         <w:rPr>
           <w:color w:val="002060"/>
@@ -21977,7 +23826,7 @@
         </w:rPr>
         <w:t>Week3-4:</w:t>
       </w:r>
-      <w:bookmarkEnd w:id="115"/>
+      <w:bookmarkEnd w:id="122"/>
     </w:p>
     <w:p>
       <w:r>
@@ -22010,7 +23859,7 @@
           <w:szCs w:val="28"/>
         </w:rPr>
       </w:pPr>
-      <w:bookmarkStart w:id="116" w:name="_Toc162246953"/>
+      <w:bookmarkStart w:id="123" w:name="_Toc162246953"/>
       <w:r>
         <w:rPr>
           <w:color w:val="002060"/>
@@ -22019,7 +23868,7 @@
         </w:rPr>
         <w:t>Week5:</w:t>
       </w:r>
-      <w:bookmarkEnd w:id="116"/>
+      <w:bookmarkEnd w:id="123"/>
     </w:p>
     <w:p>
       <w:r>
@@ -22100,7 +23949,15 @@
           <w:sz w:val="28"/>
           <w:szCs w:val="28"/>
         </w:rPr>
-        <w:t>6-8</w:t>
+        <w:t>6-</w:t>
+      </w:r>
+      <w:r>
+        <w:rPr>
+          <w:color w:val="002060"/>
+          <w:sz w:val="28"/>
+          <w:szCs w:val="28"/>
+        </w:rPr>
+        <w:t>9</w:t>
       </w:r>
       <w:r>
         <w:rPr>
@@ -22113,7 +23970,13 @@
     </w:p>
     <w:p>
       <w:r>
-        <w:t xml:space="preserve">Tijdens deze periode heeft Thibe Provost de overbodige koppen uit de inleiding gehaald en het logboek aangevuld. Hij heeft ook de verslagen van de vergaderingen toegevoegd aan het rapport. Pjotr  </w:t>
+        <w:t xml:space="preserve">Tijdens deze periode heeft Thibe Provost de overbodige koppen uit de </w:t>
+      </w:r>
+      <w:r>
+        <w:t>inhoudstafel</w:t>
+      </w:r>
+      <w:r>
+        <w:t xml:space="preserve"> gehaald en het logboek aangevuld. Hij heeft ook de verslagen van de vergaderingen toegevoegd aan het rapport. Pjotr  </w:t>
       </w:r>
       <w:proofErr w:type="spellStart"/>
       <w:r>
@@ -22146,16 +24009,16 @@
           <w:numId w:val="0"/>
         </w:numPr>
       </w:pPr>
-      <w:bookmarkStart w:id="117" w:name="_Toc162246954"/>
-      <w:bookmarkStart w:id="118" w:name="_Toc162285665"/>
-      <w:bookmarkStart w:id="119" w:name="_Toc165967002"/>
+      <w:bookmarkStart w:id="124" w:name="_Toc162246954"/>
+      <w:bookmarkStart w:id="125" w:name="_Toc162285665"/>
+      <w:bookmarkStart w:id="126" w:name="_Toc165967002"/>
       <w:r>
         <w:lastRenderedPageBreak/>
         <w:t>Bijlage 2:  Verslag1</w:t>
       </w:r>
-      <w:bookmarkEnd w:id="117"/>
-      <w:bookmarkEnd w:id="118"/>
-      <w:bookmarkEnd w:id="119"/>
+      <w:bookmarkEnd w:id="124"/>
+      <w:bookmarkEnd w:id="125"/>
+      <w:bookmarkEnd w:id="126"/>
       <w:r>
         <w:t xml:space="preserve"> </w:t>
       </w:r>
@@ -22224,7 +24087,7 @@
           <w:szCs w:val="28"/>
         </w:rPr>
       </w:pPr>
-      <w:bookmarkStart w:id="120" w:name="_Toc162246955"/>
+      <w:bookmarkStart w:id="127" w:name="_Toc162246955"/>
       <w:r>
         <w:rPr>
           <w:color w:val="002060"/>
@@ -22233,7 +24096,7 @@
         </w:rPr>
         <w:t>Wat hebben we allemaal al gedaan?</w:t>
       </w:r>
-      <w:bookmarkEnd w:id="120"/>
+      <w:bookmarkEnd w:id="127"/>
     </w:p>
     <w:p>
       <w:pPr>
@@ -22275,7 +24138,7 @@
           <w:szCs w:val="28"/>
         </w:rPr>
       </w:pPr>
-      <w:bookmarkStart w:id="121" w:name="_Toc162246956"/>
+      <w:bookmarkStart w:id="128" w:name="_Toc162246956"/>
       <w:r>
         <w:rPr>
           <w:color w:val="002060"/>
@@ -22284,7 +24147,7 @@
         </w:rPr>
         <w:t>Wat kan beter?</w:t>
       </w:r>
-      <w:bookmarkEnd w:id="121"/>
+      <w:bookmarkEnd w:id="128"/>
     </w:p>
     <w:p>
       <w:pPr>
@@ -22309,7 +24172,7 @@
           <w:szCs w:val="28"/>
         </w:rPr>
       </w:pPr>
-      <w:bookmarkStart w:id="122" w:name="_Toc162246957"/>
+      <w:bookmarkStart w:id="129" w:name="_Toc162246957"/>
       <w:r>
         <w:rPr>
           <w:color w:val="002060"/>
@@ -22318,7 +24181,7 @@
         </w:rPr>
         <w:t>Wat moet er nog gebeuren?</w:t>
       </w:r>
-      <w:bookmarkEnd w:id="122"/>
+      <w:bookmarkEnd w:id="129"/>
     </w:p>
     <w:p>
       <w:pPr>
@@ -22429,7 +24292,7 @@
           <w:szCs w:val="28"/>
         </w:rPr>
       </w:pPr>
-      <w:bookmarkStart w:id="123" w:name="_Toc162246958"/>
+      <w:bookmarkStart w:id="130" w:name="_Toc162246958"/>
       <w:r>
         <w:rPr>
           <w:color w:val="002060"/>
@@ -22438,7 +24301,7 @@
         </w:rPr>
         <w:t>Wat moet zeker gebeuren tijdens deze sprint?</w:t>
       </w:r>
-      <w:bookmarkEnd w:id="123"/>
+      <w:bookmarkEnd w:id="130"/>
     </w:p>
     <w:p>
       <w:pPr>
@@ -22514,7 +24377,7 @@
           <w:szCs w:val="28"/>
         </w:rPr>
       </w:pPr>
-      <w:bookmarkStart w:id="124" w:name="_Toc162246959"/>
+      <w:bookmarkStart w:id="131" w:name="_Toc162246959"/>
       <w:r>
         <w:rPr>
           <w:color w:val="002060"/>
@@ -22523,7 +24386,7 @@
         </w:rPr>
         <w:t>Tips van Evert-Jan</w:t>
       </w:r>
-      <w:bookmarkEnd w:id="124"/>
+      <w:bookmarkEnd w:id="131"/>
     </w:p>
     <w:p>
       <w:pPr>
@@ -22570,15 +24433,15 @@
           <w:numId w:val="0"/>
         </w:numPr>
       </w:pPr>
-      <w:bookmarkStart w:id="125" w:name="_Toc162246960"/>
-      <w:bookmarkStart w:id="126" w:name="_Toc162285666"/>
-      <w:bookmarkStart w:id="127" w:name="_Toc165967003"/>
+      <w:bookmarkStart w:id="132" w:name="_Toc162246960"/>
+      <w:bookmarkStart w:id="133" w:name="_Toc162285666"/>
+      <w:bookmarkStart w:id="134" w:name="_Toc165967003"/>
       <w:r>
         <w:t>Bijlage 3:  Verslag2</w:t>
       </w:r>
-      <w:bookmarkEnd w:id="125"/>
-      <w:bookmarkEnd w:id="126"/>
-      <w:bookmarkEnd w:id="127"/>
+      <w:bookmarkEnd w:id="132"/>
+      <w:bookmarkEnd w:id="133"/>
+      <w:bookmarkEnd w:id="134"/>
     </w:p>
     <w:p>
       <w:pPr>
@@ -22644,7 +24507,7 @@
           <w:szCs w:val="28"/>
         </w:rPr>
       </w:pPr>
-      <w:bookmarkStart w:id="128" w:name="_Toc162246961"/>
+      <w:bookmarkStart w:id="135" w:name="_Toc162246961"/>
       <w:r>
         <w:rPr>
           <w:color w:val="002060"/>
@@ -22653,7 +24516,7 @@
         </w:rPr>
         <w:t>Wat hebben we gedaan?</w:t>
       </w:r>
-      <w:bookmarkEnd w:id="128"/>
+      <w:bookmarkEnd w:id="135"/>
     </w:p>
     <w:p>
       <w:r>
@@ -22695,7 +24558,7 @@
           <w:szCs w:val="28"/>
         </w:rPr>
       </w:pPr>
-      <w:bookmarkStart w:id="129" w:name="_Toc162246962"/>
+      <w:bookmarkStart w:id="136" w:name="_Toc162246962"/>
       <w:r>
         <w:rPr>
           <w:color w:val="002060"/>
@@ -22704,7 +24567,7 @@
         </w:rPr>
         <w:t>Demo’s</w:t>
       </w:r>
-      <w:bookmarkEnd w:id="129"/>
+      <w:bookmarkEnd w:id="136"/>
     </w:p>
     <w:p>
       <w:pPr>
@@ -22769,7 +24632,7 @@
           <w:szCs w:val="28"/>
         </w:rPr>
       </w:pPr>
-      <w:bookmarkStart w:id="130" w:name="_Toc162246963"/>
+      <w:bookmarkStart w:id="137" w:name="_Toc162246963"/>
       <w:r>
         <w:rPr>
           <w:color w:val="002060"/>
@@ -22778,7 +24641,7 @@
         </w:rPr>
         <w:t>Wat kan beter?</w:t>
       </w:r>
-      <w:bookmarkEnd w:id="130"/>
+      <w:bookmarkEnd w:id="137"/>
     </w:p>
     <w:p>
       <w:pPr>
@@ -22916,7 +24779,7 @@
           <w:szCs w:val="28"/>
         </w:rPr>
       </w:pPr>
-      <w:bookmarkStart w:id="131" w:name="_Toc162246964"/>
+      <w:bookmarkStart w:id="138" w:name="_Toc162246964"/>
       <w:r>
         <w:rPr>
           <w:color w:val="002060"/>
@@ -22925,7 +24788,7 @@
         </w:rPr>
         <w:t>Wat doen we tegen volgende sprint?</w:t>
       </w:r>
-      <w:bookmarkEnd w:id="131"/>
+      <w:bookmarkEnd w:id="138"/>
     </w:p>
     <w:p>
       <w:pPr>
@@ -23088,7 +24951,7 @@
           <w:szCs w:val="28"/>
         </w:rPr>
       </w:pPr>
-      <w:bookmarkStart w:id="132" w:name="_Toc162246965"/>
+      <w:bookmarkStart w:id="139" w:name="_Toc162246965"/>
       <w:r>
         <w:rPr>
           <w:color w:val="002060"/>
@@ -23097,7 +24960,7 @@
         </w:rPr>
         <w:t>Tips van Evert-Jan</w:t>
       </w:r>
-      <w:bookmarkEnd w:id="132"/>
+      <w:bookmarkEnd w:id="139"/>
     </w:p>
     <w:p>
       <w:pPr>
@@ -23146,7 +25009,7 @@
           <w:numId w:val="0"/>
         </w:numPr>
       </w:pPr>
-      <w:bookmarkStart w:id="133" w:name="_Toc165967004"/>
+      <w:bookmarkStart w:id="140" w:name="_Toc165967004"/>
       <w:r>
         <w:t xml:space="preserve">Bijlage </w:t>
       </w:r>
@@ -23159,7 +25022,7 @@
       <w:r>
         <w:t>3</w:t>
       </w:r>
-      <w:bookmarkEnd w:id="133"/>
+      <w:bookmarkEnd w:id="140"/>
     </w:p>
     <w:p>
       <w:pPr>
@@ -23256,17 +25119,11 @@
       </w:r>
       <w:proofErr w:type="spellStart"/>
       <w:r>
-        <w:t>J</w:t>
-      </w:r>
-      <w:r>
-        <w:t>son</w:t>
+        <w:t>Json</w:t>
       </w:r>
       <w:proofErr w:type="spellEnd"/>
       <w:r>
-        <w:t xml:space="preserve"> </w:t>
-      </w:r>
-      <w:r>
-        <w:t xml:space="preserve">file gehaald. Ook heeft hij dit gelinkt aan de correcte </w:t>
+        <w:t xml:space="preserve"> file gehaald. Ook heeft hij dit gelinkt aan de correcte </w:t>
       </w:r>
       <w:proofErr w:type="spellStart"/>
       <w:r>
@@ -23318,10 +25175,7 @@
       </w:r>
       <w:proofErr w:type="spellStart"/>
       <w:r>
-        <w:t>J</w:t>
-      </w:r>
-      <w:r>
-        <w:t>son</w:t>
+        <w:t>Json</w:t>
       </w:r>
       <w:proofErr w:type="spellEnd"/>
       <w:r>
@@ -23396,120 +25250,53 @@
     <w:p>
       <w:pPr>
         <w:spacing w:line="240" w:lineRule="auto"/>
-        <w:rPr>
-          <w:lang w:val="en-US"/>
-        </w:rPr>
-      </w:pPr>
-      <w:r>
-        <w:rPr>
-          <w:lang w:val="en-US"/>
-        </w:rPr>
-        <w:t>Website</w:t>
-      </w:r>
-      <w:r>
-        <w:rPr>
-          <w:lang w:val="en-US"/>
-        </w:rPr>
-        <w:t xml:space="preserve"> </w:t>
+      </w:pPr>
+      <w:r>
+        <w:t xml:space="preserve">Website </w:t>
       </w:r>
       <w:r>
         <w:sym w:font="Wingdings" w:char="F0E0"/>
       </w:r>
       <w:r>
-        <w:rPr>
-          <w:lang w:val="en-US"/>
-        </w:rPr>
-        <w:t xml:space="preserve"> </w:t>
-      </w:r>
-      <w:r>
-        <w:rPr>
-          <w:lang w:val="en-US"/>
-        </w:rPr>
-        <w:t>Luc</w:t>
-      </w:r>
-      <w:r>
-        <w:rPr>
-          <w:lang w:val="en-US"/>
-        </w:rPr>
-        <w:t>a</w:t>
+        <w:t xml:space="preserve"> Luca</w:t>
       </w:r>
     </w:p>
     <w:p>
       <w:pPr>
         <w:spacing w:line="240" w:lineRule="auto"/>
-        <w:rPr>
-          <w:lang w:val="en-US"/>
-        </w:rPr>
       </w:pPr>
       <w:proofErr w:type="spellStart"/>
       <w:r>
-        <w:rPr>
-          <w:lang w:val="en-US"/>
-        </w:rPr>
         <w:t>Wpf</w:t>
       </w:r>
       <w:proofErr w:type="spellEnd"/>
       <w:r>
-        <w:rPr>
-          <w:lang w:val="en-US"/>
-        </w:rPr>
         <w:t xml:space="preserve"> demo </w:t>
       </w:r>
       <w:r>
         <w:sym w:font="Wingdings" w:char="F0E0"/>
       </w:r>
       <w:r>
-        <w:rPr>
-          <w:lang w:val="en-US"/>
-        </w:rPr>
-        <w:t xml:space="preserve"> </w:t>
-      </w:r>
-      <w:r>
-        <w:rPr>
-          <w:lang w:val="en-US"/>
-        </w:rPr>
-        <w:t>P</w:t>
-      </w:r>
-      <w:r>
-        <w:rPr>
-          <w:lang w:val="en-US"/>
-        </w:rPr>
-        <w:t>jotr</w:t>
+        <w:t xml:space="preserve"> Pjotr</w:t>
       </w:r>
     </w:p>
     <w:p>
       <w:pPr>
         <w:spacing w:line="240" w:lineRule="auto"/>
-        <w:rPr>
-          <w:lang w:val="en-US"/>
-        </w:rPr>
-      </w:pPr>
-      <w:r>
-        <w:rPr>
-          <w:lang w:val="en-US"/>
-        </w:rPr>
+      </w:pPr>
+      <w:proofErr w:type="spellStart"/>
+      <w:r>
         <w:t>Laravel</w:t>
       </w:r>
-      <w:r>
-        <w:rPr>
-          <w:lang w:val="en-US"/>
-        </w:rPr>
+      <w:proofErr w:type="spellEnd"/>
+      <w:r>
         <w:t xml:space="preserve"> </w:t>
       </w:r>
       <w:r>
         <w:sym w:font="Wingdings" w:char="F0E0"/>
       </w:r>
       <w:r>
-        <w:rPr>
-          <w:lang w:val="en-US"/>
-        </w:rPr>
-        <w:t xml:space="preserve"> T</w:t>
-      </w:r>
-      <w:r>
-        <w:rPr>
-          <w:lang w:val="en-US"/>
-        </w:rPr>
-        <w:t>hibe</w:t>
+        <w:t xml:space="preserve"> Thibe</w:t>
       </w:r>
     </w:p>
     <w:p>
@@ -23741,7 +25528,7 @@
           <w:numId w:val="0"/>
         </w:numPr>
       </w:pPr>
-      <w:bookmarkStart w:id="134" w:name="_Toc165967005"/>
+      <w:bookmarkStart w:id="141" w:name="_Toc165967005"/>
       <w:r>
         <w:t xml:space="preserve">Bijlage </w:t>
       </w:r>
@@ -23754,7 +25541,7 @@
       <w:r>
         <w:t>4</w:t>
       </w:r>
-      <w:bookmarkEnd w:id="134"/>
+      <w:bookmarkEnd w:id="141"/>
     </w:p>
     <w:p>
       <w:pPr>
@@ -24064,13 +25851,7 @@
         <w:sym w:font="Wingdings" w:char="F0E0"/>
       </w:r>
       <w:r>
-        <w:t xml:space="preserve"> </w:t>
-      </w:r>
-      <w:r>
-        <w:t>P</w:t>
-      </w:r>
-      <w:r>
-        <w:t>jotr</w:t>
+        <w:t xml:space="preserve"> Pjotr</w:t>
       </w:r>
     </w:p>
     <w:p>
@@ -24097,10 +25878,7 @@
         <w:sym w:font="Wingdings" w:char="F0E0"/>
       </w:r>
       <w:r>
-        <w:t xml:space="preserve"> T</w:t>
-      </w:r>
-      <w:r>
-        <w:t>hibe</w:t>
+        <w:t xml:space="preserve"> Thibe</w:t>
       </w:r>
     </w:p>
     <w:p>
@@ -24334,7 +26112,7 @@
           <w:numId w:val="0"/>
         </w:numPr>
       </w:pPr>
-      <w:bookmarkStart w:id="135" w:name="_Toc165967006"/>
+      <w:bookmarkStart w:id="142" w:name="_Toc165967006"/>
       <w:r>
         <w:t xml:space="preserve">Bijlage </w:t>
       </w:r>
@@ -24347,23 +26125,14 @@
       <w:r>
         <w:t>5</w:t>
       </w:r>
-      <w:bookmarkEnd w:id="135"/>
+      <w:bookmarkEnd w:id="142"/>
     </w:p>
     <w:p>
       <w:pPr>
         <w:pStyle w:val="Ondertitel"/>
       </w:pPr>
       <w:r>
-        <w:t>8</w:t>
-      </w:r>
-      <w:r>
-        <w:t>/0</w:t>
-      </w:r>
-      <w:r>
-        <w:t>5</w:t>
-      </w:r>
-      <w:r>
-        <w:t>/2024</w:t>
+        <w:t>8/05/2024</w:t>
       </w:r>
     </w:p>
     <w:p>
@@ -24551,7 +26320,7 @@
             </mc:Choice>
             <mc:Fallback>
               <w:pict>
-                <v:rect w14:anchorId="09153A76" id="Rechthoek 8" o:spid="_x0000_s1035" style="position:absolute;margin-left:0;margin-top:0;width:44.55pt;height:15.1pt;rotation:180;flip:x;z-index:251659264;visibility:visible;mso-wrap-style:square;mso-width-percent:0;mso-height-percent:0;mso-wrap-distance-left:9pt;mso-wrap-distance-top:0;mso-wrap-distance-right:9pt;mso-wrap-distance-bottom:0;mso-position-horizontal:center;mso-position-horizontal-relative:left-margin-area;mso-position-vertical:center;mso-position-vertical-relative:bottom-margin-area;mso-width-percent:0;mso-height-percent:0;mso-width-relative:page;mso-height-relative:bottom-margin-area;v-text-anchor:top" o:gfxdata="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" filled="f" fillcolor="#c0504d" stroked="f" strokecolor="#5c83b4" strokeweight="2.25pt">
+                <v:rect w14:anchorId="09153A76" id="Rechthoek 8" o:spid="_x0000_s1039" style="position:absolute;margin-left:0;margin-top:0;width:44.55pt;height:15.1pt;rotation:180;flip:x;z-index:251659264;visibility:visible;mso-wrap-style:square;mso-width-percent:0;mso-height-percent:0;mso-wrap-distance-left:9pt;mso-wrap-distance-top:0;mso-wrap-distance-right:9pt;mso-wrap-distance-bottom:0;mso-position-horizontal:center;mso-position-horizontal-relative:left-margin-area;mso-position-vertical:center;mso-position-vertical-relative:bottom-margin-area;mso-width-percent:0;mso-height-percent:0;mso-width-relative:page;mso-height-relative:bottom-margin-area;v-text-anchor:top" o:gfxdata="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" filled="f" fillcolor="#c0504d" stroked="f" strokecolor="#5c83b4" strokeweight="2.25pt">
                   <v:textbox inset=",0,,0">
                     <w:txbxContent>
                       <w:p>
@@ -26991,7 +28760,7 @@
   <w:style w:type="paragraph" w:default="1" w:styleId="Standaard">
     <w:name w:val="Normal"/>
     <w:qFormat/>
-    <w:rsid w:val="00596F3A"/>
+    <w:rsid w:val="00285E13"/>
   </w:style>
   <w:style w:type="paragraph" w:styleId="Kop1">
     <w:name w:val="heading 1"/>
@@ -27788,6 +29557,45 @@
     <w:unhideWhenUsed/>
     <w:rsid w:val="00A1488B"/>
   </w:style>
+  <w:style w:type="paragraph" w:styleId="Eindnoottekst">
+    <w:name w:val="endnote text"/>
+    <w:basedOn w:val="Standaard"/>
+    <w:link w:val="EindnoottekstChar"/>
+    <w:uiPriority w:val="99"/>
+    <w:semiHidden/>
+    <w:unhideWhenUsed/>
+    <w:rsid w:val="004B5609"/>
+    <w:pPr>
+      <w:spacing w:after="0" w:line="240" w:lineRule="auto"/>
+    </w:pPr>
+    <w:rPr>
+      <w:sz w:val="20"/>
+      <w:szCs w:val="20"/>
+    </w:rPr>
+  </w:style>
+  <w:style w:type="character" w:customStyle="1" w:styleId="EindnoottekstChar">
+    <w:name w:val="Eindnoottekst Char"/>
+    <w:basedOn w:val="Standaardalinea-lettertype"/>
+    <w:link w:val="Eindnoottekst"/>
+    <w:uiPriority w:val="99"/>
+    <w:semiHidden/>
+    <w:rsid w:val="004B5609"/>
+    <w:rPr>
+      <w:sz w:val="20"/>
+      <w:szCs w:val="20"/>
+    </w:rPr>
+  </w:style>
+  <w:style w:type="character" w:styleId="Eindnootmarkering">
+    <w:name w:val="endnote reference"/>
+    <w:basedOn w:val="Standaardalinea-lettertype"/>
+    <w:uiPriority w:val="99"/>
+    <w:semiHidden/>
+    <w:unhideWhenUsed/>
+    <w:rsid w:val="004B5609"/>
+    <w:rPr>
+      <w:vertAlign w:val="superscript"/>
+    </w:rPr>
+  </w:style>
 </w:styles>
 </file>
 

</xml_diff>